<commit_message>
nuevo posicionamiento del post body
</commit_message>
<xml_diff>
--- a/documentacion - BLOG DEL CENTRO AGROTURISTICO.docx
+++ b/documentacion - BLOG DEL CENTRO AGROTURISTICO.docx
@@ -2066,8 +2066,6 @@
         </w:rPr>
         <w:br w:type="page"/>
       </w:r>
-      <w:bookmarkStart w:id="0" w:name="_GoBack"/>
-      <w:bookmarkEnd w:id="0"/>
     </w:p>
     <w:p>
       <w:pPr>
@@ -3932,6 +3930,7 @@
       </w:pPr>
       <w:r>
         <w:rPr>
+          <w:noProof/>
           <w:sz w:val="24"/>
           <w:szCs w:val="24"/>
           <w:lang w:val="es-ES"/>
@@ -5017,7 +5016,7 @@
           <w:lang w:val="es-ES"/>
         </w:rPr>
         <w:drawing>
-          <wp:anchor distT="0" distB="0" distL="114300" distR="114300" simplePos="0" relativeHeight="251745280" behindDoc="0" locked="0" layoutInCell="1" allowOverlap="1" wp14:anchorId="65592544" wp14:editId="4377C897">
+          <wp:anchor distT="0" distB="0" distL="114300" distR="114300" simplePos="0" relativeHeight="251745280" behindDoc="0" locked="0" layoutInCell="1" allowOverlap="1" wp14:anchorId="65592544" wp14:editId="49ADDF1A">
             <wp:simplePos x="0" y="0"/>
             <wp:positionH relativeFrom="margin">
               <wp:posOffset>3332232</wp:posOffset>
@@ -5278,7 +5277,7 @@
         <mc:AlternateContent>
           <mc:Choice Requires="wps">
             <w:drawing>
-              <wp:anchor distT="0" distB="0" distL="114300" distR="114300" simplePos="0" relativeHeight="251744256" behindDoc="0" locked="0" layoutInCell="1" allowOverlap="1" wp14:anchorId="3E1E5F4D" wp14:editId="6DAE906B">
+              <wp:anchor distT="0" distB="0" distL="114300" distR="114300" simplePos="0" relativeHeight="251744256" behindDoc="0" locked="0" layoutInCell="1" allowOverlap="1" wp14:anchorId="3E1E5F4D" wp14:editId="55222222">
                 <wp:simplePos x="0" y="0"/>
                 <wp:positionH relativeFrom="margin">
                   <wp:posOffset>2653665</wp:posOffset>
@@ -5351,7 +5350,23 @@
           </mc:Choice>
           <mc:Fallback>
             <w:pict>
-              <v:shape w14:anchorId="73D814B9" id="Flecha: a la derecha 60" o:spid="_x0000_s1026" type="#_x0000_t13" style="position:absolute;margin-left:208.95pt;margin-top:17pt;width:21pt;height:12.75pt;z-index:251744256;visibility:visible;mso-wrap-style:square;mso-width-percent:0;mso-height-percent:0;mso-wrap-distance-left:9pt;mso-wrap-distance-top:0;mso-wrap-distance-right:9pt;mso-wrap-distance-bottom:0;mso-position-horizontal:absolute;mso-position-horizontal-relative:margin;mso-position-vertical:absolute;mso-position-vertical-relative:text;mso-width-percent:0;mso-height-percent:0;mso-width-relative:margin;mso-height-relative:margin;v-text-anchor:middle" o:gfxdata="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" adj="11010,4796" fillcolor="#39a900" strokecolor="#007832" strokeweight="1pt">
+              <v:shapetype w14:anchorId="0EA7654C" id="_x0000_t13" coordsize="21600,21600" o:spt="13" adj="16200,5400" path="m@0,l@0@1,0@1,0@2@0@2@0,21600,21600,10800xe">
+                <v:stroke joinstyle="miter"/>
+                <v:formulas>
+                  <v:f eqn="val #0"/>
+                  <v:f eqn="val #1"/>
+                  <v:f eqn="sum height 0 #1"/>
+                  <v:f eqn="sum 10800 0 #1"/>
+                  <v:f eqn="sum width 0 #0"/>
+                  <v:f eqn="prod @4 @3 10800"/>
+                  <v:f eqn="sum width 0 @5"/>
+                </v:formulas>
+                <v:path o:connecttype="custom" o:connectlocs="@0,0;0,10800;@0,21600;21600,10800" o:connectangles="270,180,90,0" textboxrect="0,@1,@6,@2"/>
+                <v:handles>
+                  <v:h position="#0,#1" xrange="0,21600" yrange="0,10800"/>
+                </v:handles>
+              </v:shapetype>
+              <v:shape id="Flecha: a la derecha 60" o:spid="_x0000_s1026" type="#_x0000_t13" style="position:absolute;margin-left:208.95pt;margin-top:17pt;width:21pt;height:12.75pt;z-index:251744256;visibility:visible;mso-wrap-style:square;mso-width-percent:0;mso-height-percent:0;mso-wrap-distance-left:9pt;mso-wrap-distance-top:0;mso-wrap-distance-right:9pt;mso-wrap-distance-bottom:0;mso-position-horizontal:absolute;mso-position-horizontal-relative:margin;mso-position-vertical:absolute;mso-position-vertical-relative:text;mso-width-percent:0;mso-height-percent:0;mso-width-relative:margin;mso-height-relative:margin;v-text-anchor:middle" o:gfxdata="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" adj="11010,4796" fillcolor="#39a900" strokecolor="#007832" strokeweight="1pt">
                 <w10:wrap anchorx="margin"/>
               </v:shape>
             </w:pict>
@@ -5382,6 +5397,124 @@
     <w:p>
       <w:pPr>
         <w:rPr>
+          <w:sz w:val="24"/>
+          <w:szCs w:val="24"/>
+          <w:lang w:val="es-ES"/>
+        </w:rPr>
+      </w:pPr>
+      <w:r>
+        <w:rPr>
+          <mc:AlternateContent>
+            <mc:Choice Requires="w16se"/>
+            <mc:Fallback>
+              <w:rFonts w:ascii="Segoe UI Emoji" w:eastAsia="Segoe UI Emoji" w:hAnsi="Segoe UI Emoji" w:cs="Segoe UI Emoji"/>
+            </mc:Fallback>
+          </mc:AlternateContent>
+          <w:b/>
+          <w:sz w:val="24"/>
+          <w:szCs w:val="24"/>
+          <w:lang w:val="es-ES"/>
+        </w:rPr>
+        <mc:AlternateContent>
+          <mc:Choice Requires="w16se">
+            <w16se:symEx w16se:font="Segoe UI Emoji" w16se:char="1F3A8"/>
+          </mc:Choice>
+          <mc:Fallback>
+            <w:t>🎨</w:t>
+          </mc:Fallback>
+        </mc:AlternateContent>
+      </w:r>
+      <w:r>
+        <w:rPr>
+          <w:b/>
+          <w:sz w:val="24"/>
+          <w:szCs w:val="24"/>
+          <w:lang w:val="es-ES"/>
+        </w:rPr>
+        <w:t>C</w:t>
+      </w:r>
+      <w:r>
+        <w:rPr>
+          <w:b/>
+          <w:sz w:val="24"/>
+          <w:szCs w:val="24"/>
+          <w:lang w:val="es-ES"/>
+        </w:rPr>
+        <w:t>olor automático de títulos</w:t>
+      </w:r>
+      <w:r>
+        <w:rPr>
+          <w:b/>
+          <w:sz w:val="24"/>
+          <w:szCs w:val="24"/>
+          <w:lang w:val="es-ES"/>
+        </w:rPr>
+        <w:t xml:space="preserve">: </w:t>
+      </w:r>
+      <w:r>
+        <w:rPr>
+          <w:sz w:val="24"/>
+          <w:szCs w:val="24"/>
+          <w:lang w:val="es-ES"/>
+        </w:rPr>
+        <w:t xml:space="preserve">para ahorrar y dejar que el blog ponga un color </w:t>
+      </w:r>
+      <w:r>
+        <w:rPr>
+          <w:sz w:val="24"/>
+          <w:szCs w:val="24"/>
+          <w:lang w:val="es-ES"/>
+        </w:rPr>
+        <w:t>automático</w:t>
+      </w:r>
+      <w:r>
+        <w:rPr>
+          <w:sz w:val="24"/>
+          <w:szCs w:val="24"/>
+          <w:lang w:val="es-ES"/>
+        </w:rPr>
+        <w:t xml:space="preserve">, solo seleccione un tipo de título en el editor </w:t>
+      </w:r>
+      <w:r>
+        <w:rPr>
+          <w:color w:val="4472C4" w:themeColor="accent1"/>
+          <w:sz w:val="24"/>
+          <w:szCs w:val="24"/>
+          <w:lang w:val="es-ES"/>
+        </w:rPr>
+        <w:t>E</w:t>
+      </w:r>
+      <w:r>
+        <w:rPr>
+          <w:color w:val="4472C4" w:themeColor="accent1"/>
+          <w:sz w:val="24"/>
+          <w:szCs w:val="24"/>
+          <w:lang w:val="es-ES"/>
+        </w:rPr>
+        <w:t xml:space="preserve">l texto </w:t>
+      </w:r>
+      <w:r>
+        <w:rPr>
+          <w:color w:val="4472C4" w:themeColor="accent1"/>
+          <w:sz w:val="24"/>
+          <w:szCs w:val="24"/>
+          <w:lang w:val="es-ES"/>
+        </w:rPr>
+        <w:t xml:space="preserve">debe ser </w:t>
+      </w:r>
+      <w:r>
+        <w:rPr>
+          <w:color w:val="4472C4" w:themeColor="accent1"/>
+          <w:sz w:val="24"/>
+          <w:szCs w:val="24"/>
+          <w:lang w:val="es-ES"/>
+        </w:rPr>
+        <w:t>negro, de lo contrario se le dará prioridad al color que usted escogió</w:t>
+      </w:r>
+    </w:p>
+    <w:p>
+      <w:pPr>
+        <w:rPr>
           <w:color w:val="39A900"/>
           <w:sz w:val="28"/>
           <w:szCs w:val="28"/>
@@ -5390,32 +5523,2015 @@
       </w:pPr>
       <w:r>
         <w:rPr>
+          <w:noProof/>
+          <w:color w:val="39A900"/>
+          <w:sz w:val="24"/>
+          <w:szCs w:val="24"/>
+          <w:lang w:val="es-ES"/>
+        </w:rPr>
+        <mc:AlternateContent>
+          <mc:Choice Requires="wps">
+            <w:drawing>
+              <wp:anchor distT="0" distB="0" distL="114300" distR="114300" simplePos="0" relativeHeight="251827200" behindDoc="0" locked="0" layoutInCell="1" allowOverlap="1" wp14:anchorId="72E572C0" wp14:editId="2BF808B9">
+                <wp:simplePos x="0" y="0"/>
+                <wp:positionH relativeFrom="margin">
+                  <wp:posOffset>4715368</wp:posOffset>
+                </wp:positionH>
+                <wp:positionV relativeFrom="paragraph">
+                  <wp:posOffset>176900</wp:posOffset>
+                </wp:positionV>
+                <wp:extent cx="948520" cy="276446"/>
+                <wp:effectExtent l="0" t="0" r="0" b="0"/>
+                <wp:wrapNone/>
+                <wp:docPr id="113" name="Cuadro de texto 113"/>
+                <wp:cNvGraphicFramePr/>
+                <a:graphic xmlns:a="http://schemas.openxmlformats.org/drawingml/2006/main">
+                  <a:graphicData uri="http://schemas.microsoft.com/office/word/2010/wordprocessingShape">
+                    <wps:wsp>
+                      <wps:cNvSpPr txBox="1"/>
+                      <wps:spPr>
+                        <a:xfrm>
+                          <a:off x="0" y="0"/>
+                          <a:ext cx="948520" cy="276446"/>
+                        </a:xfrm>
+                        <a:prstGeom prst="rect">
+                          <a:avLst/>
+                        </a:prstGeom>
+                        <a:noFill/>
+                        <a:ln w="6350">
+                          <a:noFill/>
+                        </a:ln>
+                      </wps:spPr>
+                      <wps:txbx>
+                        <w:txbxContent>
+                          <w:p>
+                            <w:pPr>
+                              <w:jc w:val="center"/>
+                              <w:rPr>
+                                <w:b/>
+                                <w:color w:val="39A900"/>
+                                <w:sz w:val="20"/>
+                                <w:szCs w:val="20"/>
+                                <w:lang w:val="es-ES"/>
+                              </w:rPr>
+                            </w:pPr>
+                            <w:r>
+                              <w:rPr>
+                                <w:b/>
+                                <w:color w:val="39A900"/>
+                                <w:sz w:val="20"/>
+                                <w:szCs w:val="20"/>
+                                <w:lang w:val="es-ES"/>
+                              </w:rPr>
+                              <w:t>Niveles</w:t>
+                            </w:r>
+                          </w:p>
+                          <w:p/>
+                        </w:txbxContent>
+                      </wps:txbx>
+                      <wps:bodyPr rot="0" spcFirstLastPara="0" vertOverflow="overflow" horzOverflow="overflow" vert="horz" wrap="square" lIns="91440" tIns="45720" rIns="91440" bIns="45720" numCol="1" spcCol="0" rtlCol="0" fromWordArt="0" anchor="ctr" anchorCtr="0" forceAA="0" compatLnSpc="1">
+                        <a:prstTxWarp prst="textNoShape">
+                          <a:avLst/>
+                        </a:prstTxWarp>
+                        <a:noAutofit/>
+                      </wps:bodyPr>
+                    </wps:wsp>
+                  </a:graphicData>
+                </a:graphic>
+                <wp14:sizeRelH relativeFrom="margin">
+                  <wp14:pctWidth>0</wp14:pctWidth>
+                </wp14:sizeRelH>
+                <wp14:sizeRelV relativeFrom="margin">
+                  <wp14:pctHeight>0</wp14:pctHeight>
+                </wp14:sizeRelV>
+              </wp:anchor>
+            </w:drawing>
+          </mc:Choice>
+          <mc:Fallback>
+            <w:pict>
+              <v:shape w14:anchorId="72E572C0" id="Cuadro de texto 113" o:spid="_x0000_s1028" type="#_x0000_t202" style="position:absolute;margin-left:371.3pt;margin-top:13.95pt;width:74.7pt;height:21.75pt;z-index:251827200;visibility:visible;mso-wrap-style:square;mso-width-percent:0;mso-height-percent:0;mso-wrap-distance-left:9pt;mso-wrap-distance-top:0;mso-wrap-distance-right:9pt;mso-wrap-distance-bottom:0;mso-position-horizontal:absolute;mso-position-horizontal-relative:margin;mso-position-vertical:absolute;mso-position-vertical-relative:text;mso-width-percent:0;mso-height-percent:0;mso-width-relative:margin;mso-height-relative:margin;v-text-anchor:middle" o:gfxdata="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" filled="f" stroked="f" strokeweight=".5pt">
+                <v:textbox>
+                  <w:txbxContent>
+                    <w:p>
+                      <w:pPr>
+                        <w:jc w:val="center"/>
+                        <w:rPr>
+                          <w:b/>
+                          <w:color w:val="39A900"/>
+                          <w:sz w:val="20"/>
+                          <w:szCs w:val="20"/>
+                          <w:lang w:val="es-ES"/>
+                        </w:rPr>
+                      </w:pPr>
+                      <w:r>
+                        <w:rPr>
+                          <w:b/>
+                          <w:color w:val="39A900"/>
+                          <w:sz w:val="20"/>
+                          <w:szCs w:val="20"/>
+                          <w:lang w:val="es-ES"/>
+                        </w:rPr>
+                        <w:t>Niveles</w:t>
+                      </w:r>
+                    </w:p>
+                    <w:p/>
+                  </w:txbxContent>
+                </v:textbox>
+                <w10:wrap anchorx="margin"/>
+              </v:shape>
+            </w:pict>
+          </mc:Fallback>
+        </mc:AlternateContent>
+      </w:r>
+      <w:r>
+        <w:rPr>
           <w:color w:val="39A900"/>
           <w:sz w:val="28"/>
           <w:szCs w:val="28"/>
           <w:lang w:val="es-ES"/>
         </w:rPr>
-        <w:br w:type="page"/>
-      </w:r>
-    </w:p>
-    <w:p>
-      <w:pPr>
+        <w:drawing>
+          <wp:anchor distT="0" distB="0" distL="114300" distR="114300" simplePos="0" relativeHeight="251812864" behindDoc="0" locked="0" layoutInCell="1" allowOverlap="1" wp14:anchorId="7E223A39" wp14:editId="0DEDF4CD">
+            <wp:simplePos x="0" y="0"/>
+            <wp:positionH relativeFrom="margin">
+              <wp:posOffset>2723837</wp:posOffset>
+            </wp:positionH>
+            <wp:positionV relativeFrom="paragraph">
+              <wp:posOffset>287020</wp:posOffset>
+            </wp:positionV>
+            <wp:extent cx="1646224" cy="662443"/>
+            <wp:effectExtent l="0" t="0" r="0" b="4445"/>
+            <wp:wrapSquare wrapText="bothSides"/>
+            <wp:docPr id="76" name="Imagen 76"/>
+            <wp:cNvGraphicFramePr>
+              <a:graphicFrameLocks xmlns:a="http://schemas.openxmlformats.org/drawingml/2006/main" noChangeAspect="1"/>
+            </wp:cNvGraphicFramePr>
+            <a:graphic xmlns:a="http://schemas.openxmlformats.org/drawingml/2006/main">
+              <a:graphicData uri="http://schemas.openxmlformats.org/drawingml/2006/picture">
+                <pic:pic xmlns:pic="http://schemas.openxmlformats.org/drawingml/2006/picture">
+                  <pic:nvPicPr>
+                    <pic:cNvPr id="1" name=""/>
+                    <pic:cNvPicPr/>
+                  </pic:nvPicPr>
+                  <pic:blipFill>
+                    <a:blip r:embed="rId30" cstate="print">
+                      <a:extLst>
+                        <a:ext uri="{28A0092B-C50C-407E-A947-70E740481C1C}">
+                          <a14:useLocalDpi xmlns:a14="http://schemas.microsoft.com/office/drawing/2010/main" val="0"/>
+                        </a:ext>
+                      </a:extLst>
+                    </a:blip>
+                    <a:stretch>
+                      <a:fillRect/>
+                    </a:stretch>
+                  </pic:blipFill>
+                  <pic:spPr>
+                    <a:xfrm>
+                      <a:off x="0" y="0"/>
+                      <a:ext cx="1646224" cy="662443"/>
+                    </a:xfrm>
+                    <a:prstGeom prst="rect">
+                      <a:avLst/>
+                    </a:prstGeom>
+                  </pic:spPr>
+                </pic:pic>
+              </a:graphicData>
+            </a:graphic>
+            <wp14:sizeRelH relativeFrom="margin">
+              <wp14:pctWidth>0</wp14:pctWidth>
+            </wp14:sizeRelH>
+            <wp14:sizeRelV relativeFrom="margin">
+              <wp14:pctHeight>0</wp14:pctHeight>
+            </wp14:sizeRelV>
+          </wp:anchor>
+        </w:drawing>
+      </w:r>
+      <w:r>
         <w:rPr>
           <w:color w:val="39A900"/>
           <w:sz w:val="28"/>
           <w:szCs w:val="28"/>
           <w:lang w:val="es-ES"/>
         </w:rPr>
-      </w:pPr>
-      <w:r>
+        <w:drawing>
+          <wp:anchor distT="0" distB="0" distL="114300" distR="114300" simplePos="0" relativeHeight="251813888" behindDoc="0" locked="0" layoutInCell="1" allowOverlap="1" wp14:anchorId="54094AFB" wp14:editId="4AE5A081">
+            <wp:simplePos x="0" y="0"/>
+            <wp:positionH relativeFrom="margin">
+              <wp:posOffset>-225188</wp:posOffset>
+            </wp:positionH>
+            <wp:positionV relativeFrom="paragraph">
+              <wp:posOffset>145093</wp:posOffset>
+            </wp:positionV>
+            <wp:extent cx="2083435" cy="812165"/>
+            <wp:effectExtent l="0" t="0" r="0" b="6985"/>
+            <wp:wrapSquare wrapText="bothSides"/>
+            <wp:docPr id="64" name="Imagen 64"/>
+            <wp:cNvGraphicFramePr>
+              <a:graphicFrameLocks xmlns:a="http://schemas.openxmlformats.org/drawingml/2006/main" noChangeAspect="1"/>
+            </wp:cNvGraphicFramePr>
+            <a:graphic xmlns:a="http://schemas.openxmlformats.org/drawingml/2006/main">
+              <a:graphicData uri="http://schemas.openxmlformats.org/drawingml/2006/picture">
+                <pic:pic xmlns:pic="http://schemas.openxmlformats.org/drawingml/2006/picture">
+                  <pic:nvPicPr>
+                    <pic:cNvPr id="1" name=""/>
+                    <pic:cNvPicPr/>
+                  </pic:nvPicPr>
+                  <pic:blipFill rotWithShape="1">
+                    <a:blip r:embed="rId31" cstate="print">
+                      <a:extLst>
+                        <a:ext uri="{28A0092B-C50C-407E-A947-70E740481C1C}">
+                          <a14:useLocalDpi xmlns:a14="http://schemas.microsoft.com/office/drawing/2010/main" val="0"/>
+                        </a:ext>
+                      </a:extLst>
+                    </a:blip>
+                    <a:srcRect r="25639"/>
+                    <a:stretch/>
+                  </pic:blipFill>
+                  <pic:spPr bwMode="auto">
+                    <a:xfrm>
+                      <a:off x="0" y="0"/>
+                      <a:ext cx="2083435" cy="812165"/>
+                    </a:xfrm>
+                    <a:prstGeom prst="rect">
+                      <a:avLst/>
+                    </a:prstGeom>
+                    <a:ln>
+                      <a:noFill/>
+                    </a:ln>
+                    <a:extLst>
+                      <a:ext uri="{53640926-AAD7-44D8-BBD7-CCE9431645EC}">
+                        <a14:shadowObscured xmlns:a14="http://schemas.microsoft.com/office/drawing/2010/main"/>
+                      </a:ext>
+                    </a:extLst>
+                  </pic:spPr>
+                </pic:pic>
+              </a:graphicData>
+            </a:graphic>
+            <wp14:sizeRelH relativeFrom="margin">
+              <wp14:pctWidth>0</wp14:pctWidth>
+            </wp14:sizeRelH>
+            <wp14:sizeRelV relativeFrom="margin">
+              <wp14:pctHeight>0</wp14:pctHeight>
+            </wp14:sizeRelV>
+          </wp:anchor>
+        </w:drawing>
+      </w:r>
+    </w:p>
+    <w:p>
+      <w:pPr>
         <w:rPr>
           <w:color w:val="39A900"/>
           <w:sz w:val="28"/>
           <w:szCs w:val="28"/>
           <w:lang w:val="es-ES"/>
         </w:rPr>
+      </w:pPr>
+      <w:r>
+        <w:rPr>
+          <w:noProof/>
+          <w:color w:val="39A900"/>
+          <w:sz w:val="24"/>
+          <w:szCs w:val="24"/>
+          <w:lang w:val="es-ES"/>
+        </w:rPr>
+        <mc:AlternateContent>
+          <mc:Choice Requires="wps">
+            <w:drawing>
+              <wp:anchor distT="0" distB="0" distL="114300" distR="114300" simplePos="0" relativeHeight="251835392" behindDoc="0" locked="0" layoutInCell="1" allowOverlap="1" wp14:anchorId="62B6B1C2" wp14:editId="3A22951F">
+                <wp:simplePos x="0" y="0"/>
+                <wp:positionH relativeFrom="rightMargin">
+                  <wp:align>left</wp:align>
+                </wp:positionH>
+                <wp:positionV relativeFrom="paragraph">
+                  <wp:posOffset>319395</wp:posOffset>
+                </wp:positionV>
+                <wp:extent cx="245110" cy="248446"/>
+                <wp:effectExtent l="0" t="0" r="0" b="0"/>
+                <wp:wrapNone/>
+                <wp:docPr id="118" name="Cuadro de texto 118"/>
+                <wp:cNvGraphicFramePr/>
+                <a:graphic xmlns:a="http://schemas.openxmlformats.org/drawingml/2006/main">
+                  <a:graphicData uri="http://schemas.microsoft.com/office/word/2010/wordprocessingShape">
+                    <wps:wsp>
+                      <wps:cNvSpPr txBox="1"/>
+                      <wps:spPr>
+                        <a:xfrm>
+                          <a:off x="0" y="0"/>
+                          <a:ext cx="245110" cy="248446"/>
+                        </a:xfrm>
+                        <a:prstGeom prst="rect">
+                          <a:avLst/>
+                        </a:prstGeom>
+                        <a:noFill/>
+                        <a:ln w="6350">
+                          <a:noFill/>
+                        </a:ln>
+                      </wps:spPr>
+                      <wps:txbx>
+                        <w:txbxContent>
+                          <w:p>
+                            <w:pPr>
+                              <w:jc w:val="center"/>
+                              <w:rPr>
+                                <w:b/>
+                                <w:color w:val="FF0000"/>
+                                <w:sz w:val="20"/>
+                                <w:szCs w:val="20"/>
+                                <w:lang w:val="es-ES"/>
+                              </w:rPr>
+                            </w:pPr>
+                            <w:r>
+                              <w:rPr>
+                                <w:b/>
+                                <w:color w:val="39A900"/>
+                                <w:sz w:val="20"/>
+                                <w:szCs w:val="20"/>
+                                <w:lang w:val="es-ES"/>
+                              </w:rPr>
+                              <w:t>1</w:t>
+                            </w:r>
+                          </w:p>
+                          <w:p/>
+                        </w:txbxContent>
+                      </wps:txbx>
+                      <wps:bodyPr rot="0" spcFirstLastPara="0" vertOverflow="overflow" horzOverflow="overflow" vert="horz" wrap="square" lIns="91440" tIns="45720" rIns="91440" bIns="45720" numCol="1" spcCol="0" rtlCol="0" fromWordArt="0" anchor="ctr" anchorCtr="0" forceAA="0" compatLnSpc="1">
+                        <a:prstTxWarp prst="textNoShape">
+                          <a:avLst/>
+                        </a:prstTxWarp>
+                        <a:noAutofit/>
+                      </wps:bodyPr>
+                    </wps:wsp>
+                  </a:graphicData>
+                </a:graphic>
+                <wp14:sizeRelH relativeFrom="margin">
+                  <wp14:pctWidth>0</wp14:pctWidth>
+                </wp14:sizeRelH>
+                <wp14:sizeRelV relativeFrom="margin">
+                  <wp14:pctHeight>0</wp14:pctHeight>
+                </wp14:sizeRelV>
+              </wp:anchor>
+            </w:drawing>
+          </mc:Choice>
+          <mc:Fallback>
+            <w:pict>
+              <v:shape w14:anchorId="62B6B1C2" id="Cuadro de texto 118" o:spid="_x0000_s1029" type="#_x0000_t202" style="position:absolute;margin-left:0;margin-top:25.15pt;width:19.3pt;height:19.55pt;z-index:251835392;visibility:visible;mso-wrap-style:square;mso-width-percent:0;mso-height-percent:0;mso-wrap-distance-left:9pt;mso-wrap-distance-top:0;mso-wrap-distance-right:9pt;mso-wrap-distance-bottom:0;mso-position-horizontal:left;mso-position-horizontal-relative:right-margin-area;mso-position-vertical:absolute;mso-position-vertical-relative:text;mso-width-percent:0;mso-height-percent:0;mso-width-relative:margin;mso-height-relative:margin;v-text-anchor:middle" o:gfxdata="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" filled="f" stroked="f" strokeweight=".5pt">
+                <v:textbox>
+                  <w:txbxContent>
+                    <w:p>
+                      <w:pPr>
+                        <w:jc w:val="center"/>
+                        <w:rPr>
+                          <w:b/>
+                          <w:color w:val="FF0000"/>
+                          <w:sz w:val="20"/>
+                          <w:szCs w:val="20"/>
+                          <w:lang w:val="es-ES"/>
+                        </w:rPr>
+                      </w:pPr>
+                      <w:r>
+                        <w:rPr>
+                          <w:b/>
+                          <w:color w:val="39A900"/>
+                          <w:sz w:val="20"/>
+                          <w:szCs w:val="20"/>
+                          <w:lang w:val="es-ES"/>
+                        </w:rPr>
+                        <w:t>1</w:t>
+                      </w:r>
+                    </w:p>
+                    <w:p/>
+                  </w:txbxContent>
+                </v:textbox>
+                <w10:wrap anchorx="margin"/>
+              </v:shape>
+            </w:pict>
+          </mc:Fallback>
+        </mc:AlternateContent>
+      </w:r>
+      <w:r>
+        <w:rPr>
+          <w:color w:val="39A900"/>
+          <w:sz w:val="28"/>
+          <w:szCs w:val="28"/>
+          <w:lang w:val="es-ES"/>
+        </w:rPr>
+        <w:drawing>
+          <wp:anchor distT="0" distB="0" distL="114300" distR="114300" simplePos="0" relativeHeight="251825152" behindDoc="0" locked="0" layoutInCell="1" allowOverlap="1" wp14:anchorId="1CC19B84" wp14:editId="29B6AAD7">
+            <wp:simplePos x="0" y="0"/>
+            <wp:positionH relativeFrom="column">
+              <wp:posOffset>4755705</wp:posOffset>
+            </wp:positionH>
+            <wp:positionV relativeFrom="paragraph">
+              <wp:posOffset>190235</wp:posOffset>
+            </wp:positionV>
+            <wp:extent cx="905510" cy="1303020"/>
+            <wp:effectExtent l="0" t="0" r="8890" b="0"/>
+            <wp:wrapSquare wrapText="bothSides"/>
+            <wp:docPr id="112" name="Imagen 112"/>
+            <wp:cNvGraphicFramePr>
+              <a:graphicFrameLocks xmlns:a="http://schemas.openxmlformats.org/drawingml/2006/main" noChangeAspect="1"/>
+            </wp:cNvGraphicFramePr>
+            <a:graphic xmlns:a="http://schemas.openxmlformats.org/drawingml/2006/main">
+              <a:graphicData uri="http://schemas.openxmlformats.org/drawingml/2006/picture">
+                <pic:pic xmlns:pic="http://schemas.openxmlformats.org/drawingml/2006/picture">
+                  <pic:nvPicPr>
+                    <pic:cNvPr id="1" name=""/>
+                    <pic:cNvPicPr/>
+                  </pic:nvPicPr>
+                  <pic:blipFill>
+                    <a:blip r:embed="rId32">
+                      <a:extLst>
+                        <a:ext uri="{28A0092B-C50C-407E-A947-70E740481C1C}">
+                          <a14:useLocalDpi xmlns:a14="http://schemas.microsoft.com/office/drawing/2010/main" val="0"/>
+                        </a:ext>
+                      </a:extLst>
+                    </a:blip>
+                    <a:stretch>
+                      <a:fillRect/>
+                    </a:stretch>
+                  </pic:blipFill>
+                  <pic:spPr>
+                    <a:xfrm>
+                      <a:off x="0" y="0"/>
+                      <a:ext cx="905510" cy="1303020"/>
+                    </a:xfrm>
+                    <a:prstGeom prst="rect">
+                      <a:avLst/>
+                    </a:prstGeom>
+                  </pic:spPr>
+                </pic:pic>
+              </a:graphicData>
+            </a:graphic>
+            <wp14:sizeRelH relativeFrom="margin">
+              <wp14:pctWidth>0</wp14:pctWidth>
+            </wp14:sizeRelH>
+            <wp14:sizeRelV relativeFrom="margin">
+              <wp14:pctHeight>0</wp14:pctHeight>
+            </wp14:sizeRelV>
+          </wp:anchor>
+        </w:drawing>
+      </w:r>
+      <w:r>
+        <w:rPr>
+          <w:noProof/>
+          <w:sz w:val="24"/>
+          <w:szCs w:val="24"/>
+          <w:lang w:val="es-ES"/>
+        </w:rPr>
+        <mc:AlternateContent>
+          <mc:Choice Requires="wps">
+            <w:drawing>
+              <wp:anchor distT="0" distB="0" distL="114300" distR="114300" simplePos="0" relativeHeight="251815936" behindDoc="0" locked="0" layoutInCell="1" allowOverlap="1" wp14:anchorId="252ABA2A" wp14:editId="53C75435">
+                <wp:simplePos x="0" y="0"/>
+                <wp:positionH relativeFrom="margin">
+                  <wp:posOffset>2213136</wp:posOffset>
+                </wp:positionH>
+                <wp:positionV relativeFrom="paragraph">
+                  <wp:posOffset>320675</wp:posOffset>
+                </wp:positionV>
+                <wp:extent cx="266700" cy="161925"/>
+                <wp:effectExtent l="0" t="19050" r="38100" b="47625"/>
+                <wp:wrapNone/>
+                <wp:docPr id="82" name="Flecha: a la derecha 82"/>
+                <wp:cNvGraphicFramePr/>
+                <a:graphic xmlns:a="http://schemas.openxmlformats.org/drawingml/2006/main">
+                  <a:graphicData uri="http://schemas.microsoft.com/office/word/2010/wordprocessingShape">
+                    <wps:wsp>
+                      <wps:cNvSpPr/>
+                      <wps:spPr>
+                        <a:xfrm>
+                          <a:off x="0" y="0"/>
+                          <a:ext cx="266700" cy="161925"/>
+                        </a:xfrm>
+                        <a:prstGeom prst="rightArrow">
+                          <a:avLst>
+                            <a:gd name="adj1" fmla="val 55592"/>
+                            <a:gd name="adj2" fmla="val 80751"/>
+                          </a:avLst>
+                        </a:prstGeom>
+                        <a:solidFill>
+                          <a:srgbClr val="39A900"/>
+                        </a:solidFill>
+                        <a:ln w="12700">
+                          <a:solidFill>
+                            <a:srgbClr val="007832"/>
+                          </a:solidFill>
+                        </a:ln>
+                      </wps:spPr>
+                      <wps:style>
+                        <a:lnRef idx="2">
+                          <a:schemeClr val="accent6">
+                            <a:shade val="50000"/>
+                          </a:schemeClr>
+                        </a:lnRef>
+                        <a:fillRef idx="1">
+                          <a:schemeClr val="accent6"/>
+                        </a:fillRef>
+                        <a:effectRef idx="0">
+                          <a:schemeClr val="accent6"/>
+                        </a:effectRef>
+                        <a:fontRef idx="minor">
+                          <a:schemeClr val="lt1"/>
+                        </a:fontRef>
+                      </wps:style>
+                      <wps:bodyPr rot="0" spcFirstLastPara="0" vertOverflow="overflow" horzOverflow="overflow" vert="horz" wrap="square" lIns="91440" tIns="45720" rIns="91440" bIns="45720" numCol="1" spcCol="0" rtlCol="0" fromWordArt="0" anchor="ctr" anchorCtr="0" forceAA="0" compatLnSpc="1">
+                        <a:prstTxWarp prst="textNoShape">
+                          <a:avLst/>
+                        </a:prstTxWarp>
+                        <a:noAutofit/>
+                      </wps:bodyPr>
+                    </wps:wsp>
+                  </a:graphicData>
+                </a:graphic>
+                <wp14:sizeRelH relativeFrom="margin">
+                  <wp14:pctWidth>0</wp14:pctWidth>
+                </wp14:sizeRelH>
+                <wp14:sizeRelV relativeFrom="margin">
+                  <wp14:pctHeight>0</wp14:pctHeight>
+                </wp14:sizeRelV>
+              </wp:anchor>
+            </w:drawing>
+          </mc:Choice>
+          <mc:Fallback>
+            <w:pict>
+              <v:shape w14:anchorId="336A1D64" id="Flecha: a la derecha 82" o:spid="_x0000_s1026" type="#_x0000_t13" style="position:absolute;margin-left:174.25pt;margin-top:25.25pt;width:21pt;height:12.75pt;z-index:251815936;visibility:visible;mso-wrap-style:square;mso-width-percent:0;mso-height-percent:0;mso-wrap-distance-left:9pt;mso-wrap-distance-top:0;mso-wrap-distance-right:9pt;mso-wrap-distance-bottom:0;mso-position-horizontal:absolute;mso-position-horizontal-relative:margin;mso-position-vertical:absolute;mso-position-vertical-relative:text;mso-width-percent:0;mso-height-percent:0;mso-width-relative:margin;mso-height-relative:margin;v-text-anchor:middle" o:gfxdata="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" adj="11010,4796" fillcolor="#39a900" strokecolor="#007832" strokeweight="1pt">
+                <w10:wrap anchorx="margin"/>
+              </v:shape>
+            </w:pict>
+          </mc:Fallback>
+        </mc:AlternateContent>
+      </w:r>
+      <w:r>
+        <w:rPr>
+          <w:noProof/>
+          <w:color w:val="39A900"/>
+          <w:sz w:val="24"/>
+          <w:szCs w:val="24"/>
+          <w:lang w:val="es-ES"/>
+        </w:rPr>
+        <mc:AlternateContent>
+          <mc:Choice Requires="wps">
+            <w:drawing>
+              <wp:anchor distT="0" distB="0" distL="114300" distR="114300" simplePos="0" relativeHeight="251817984" behindDoc="0" locked="0" layoutInCell="1" allowOverlap="1" wp14:anchorId="33ACE495" wp14:editId="182E6FBA">
+                <wp:simplePos x="0" y="0"/>
+                <wp:positionH relativeFrom="margin">
+                  <wp:posOffset>1870236</wp:posOffset>
+                </wp:positionH>
+                <wp:positionV relativeFrom="paragraph">
+                  <wp:posOffset>112395</wp:posOffset>
+                </wp:positionV>
+                <wp:extent cx="948520" cy="276446"/>
+                <wp:effectExtent l="0" t="0" r="0" b="0"/>
+                <wp:wrapNone/>
+                <wp:docPr id="83" name="Cuadro de texto 83"/>
+                <wp:cNvGraphicFramePr/>
+                <a:graphic xmlns:a="http://schemas.openxmlformats.org/drawingml/2006/main">
+                  <a:graphicData uri="http://schemas.microsoft.com/office/word/2010/wordprocessingShape">
+                    <wps:wsp>
+                      <wps:cNvSpPr txBox="1"/>
+                      <wps:spPr>
+                        <a:xfrm>
+                          <a:off x="0" y="0"/>
+                          <a:ext cx="948520" cy="276446"/>
+                        </a:xfrm>
+                        <a:prstGeom prst="rect">
+                          <a:avLst/>
+                        </a:prstGeom>
+                        <a:noFill/>
+                        <a:ln w="6350">
+                          <a:noFill/>
+                        </a:ln>
+                      </wps:spPr>
+                      <wps:txbx>
+                        <w:txbxContent>
+                          <w:p>
+                            <w:pPr>
+                              <w:jc w:val="center"/>
+                              <w:rPr>
+                                <w:b/>
+                                <w:color w:val="39A900"/>
+                                <w:sz w:val="20"/>
+                                <w:szCs w:val="20"/>
+                                <w:lang w:val="es-ES"/>
+                              </w:rPr>
+                            </w:pPr>
+                            <w:r>
+                              <w:rPr>
+                                <w:b/>
+                                <w:color w:val="39A900"/>
+                                <w:sz w:val="20"/>
+                                <w:szCs w:val="20"/>
+                                <w:lang w:val="es-ES"/>
+                              </w:rPr>
+                              <w:t>Normal</w:t>
+                            </w:r>
+                          </w:p>
+                          <w:p/>
+                        </w:txbxContent>
+                      </wps:txbx>
+                      <wps:bodyPr rot="0" spcFirstLastPara="0" vertOverflow="overflow" horzOverflow="overflow" vert="horz" wrap="square" lIns="91440" tIns="45720" rIns="91440" bIns="45720" numCol="1" spcCol="0" rtlCol="0" fromWordArt="0" anchor="ctr" anchorCtr="0" forceAA="0" compatLnSpc="1">
+                        <a:prstTxWarp prst="textNoShape">
+                          <a:avLst/>
+                        </a:prstTxWarp>
+                        <a:noAutofit/>
+                      </wps:bodyPr>
+                    </wps:wsp>
+                  </a:graphicData>
+                </a:graphic>
+                <wp14:sizeRelH relativeFrom="margin">
+                  <wp14:pctWidth>0</wp14:pctWidth>
+                </wp14:sizeRelH>
+                <wp14:sizeRelV relativeFrom="margin">
+                  <wp14:pctHeight>0</wp14:pctHeight>
+                </wp14:sizeRelV>
+              </wp:anchor>
+            </w:drawing>
+          </mc:Choice>
+          <mc:Fallback>
+            <w:pict>
+              <v:shape w14:anchorId="33ACE495" id="Cuadro de texto 83" o:spid="_x0000_s1030" type="#_x0000_t202" style="position:absolute;margin-left:147.25pt;margin-top:8.85pt;width:74.7pt;height:21.75pt;z-index:251817984;visibility:visible;mso-wrap-style:square;mso-width-percent:0;mso-height-percent:0;mso-wrap-distance-left:9pt;mso-wrap-distance-top:0;mso-wrap-distance-right:9pt;mso-wrap-distance-bottom:0;mso-position-horizontal:absolute;mso-position-horizontal-relative:margin;mso-position-vertical:absolute;mso-position-vertical-relative:text;mso-width-percent:0;mso-height-percent:0;mso-width-relative:margin;mso-height-relative:margin;v-text-anchor:middle" o:gfxdata="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" filled="f" stroked="f" strokeweight=".5pt">
+                <v:textbox>
+                  <w:txbxContent>
+                    <w:p>
+                      <w:pPr>
+                        <w:jc w:val="center"/>
+                        <w:rPr>
+                          <w:b/>
+                          <w:color w:val="39A900"/>
+                          <w:sz w:val="20"/>
+                          <w:szCs w:val="20"/>
+                          <w:lang w:val="es-ES"/>
+                        </w:rPr>
+                      </w:pPr>
+                      <w:r>
+                        <w:rPr>
+                          <w:b/>
+                          <w:color w:val="39A900"/>
+                          <w:sz w:val="20"/>
+                          <w:szCs w:val="20"/>
+                          <w:lang w:val="es-ES"/>
+                        </w:rPr>
+                        <w:t>Normal</w:t>
+                      </w:r>
+                    </w:p>
+                    <w:p/>
+                  </w:txbxContent>
+                </v:textbox>
+                <w10:wrap anchorx="margin"/>
+              </v:shape>
+            </w:pict>
+          </mc:Fallback>
+        </mc:AlternateContent>
+      </w:r>
+    </w:p>
+    <w:p>
+      <w:pPr>
+        <w:rPr>
+          <w:color w:val="39A900"/>
+          <w:sz w:val="28"/>
+          <w:szCs w:val="28"/>
+          <w:lang w:val="es-ES"/>
+        </w:rPr>
+      </w:pPr>
+      <w:r>
+        <w:rPr>
+          <w:noProof/>
+          <w:color w:val="39A900"/>
+          <w:sz w:val="24"/>
+          <w:szCs w:val="24"/>
+          <w:lang w:val="es-ES"/>
+        </w:rPr>
+        <mc:AlternateContent>
+          <mc:Choice Requires="wps">
+            <w:drawing>
+              <wp:anchor distT="0" distB="0" distL="114300" distR="114300" simplePos="0" relativeHeight="251837440" behindDoc="0" locked="0" layoutInCell="1" allowOverlap="1" wp14:anchorId="18FC3015" wp14:editId="6904E49D">
+                <wp:simplePos x="0" y="0"/>
+                <wp:positionH relativeFrom="rightMargin">
+                  <wp:posOffset>0</wp:posOffset>
+                </wp:positionH>
+                <wp:positionV relativeFrom="paragraph">
+                  <wp:posOffset>149386</wp:posOffset>
+                </wp:positionV>
+                <wp:extent cx="245110" cy="248446"/>
+                <wp:effectExtent l="0" t="0" r="0" b="0"/>
+                <wp:wrapNone/>
+                <wp:docPr id="119" name="Cuadro de texto 119"/>
+                <wp:cNvGraphicFramePr/>
+                <a:graphic xmlns:a="http://schemas.openxmlformats.org/drawingml/2006/main">
+                  <a:graphicData uri="http://schemas.microsoft.com/office/word/2010/wordprocessingShape">
+                    <wps:wsp>
+                      <wps:cNvSpPr txBox="1"/>
+                      <wps:spPr>
+                        <a:xfrm>
+                          <a:off x="0" y="0"/>
+                          <a:ext cx="245110" cy="248446"/>
+                        </a:xfrm>
+                        <a:prstGeom prst="rect">
+                          <a:avLst/>
+                        </a:prstGeom>
+                        <a:noFill/>
+                        <a:ln w="6350">
+                          <a:noFill/>
+                        </a:ln>
+                      </wps:spPr>
+                      <wps:txbx>
+                        <w:txbxContent>
+                          <w:p>
+                            <w:pPr>
+                              <w:jc w:val="center"/>
+                              <w:rPr>
+                                <w:b/>
+                                <w:color w:val="FF0000"/>
+                                <w:sz w:val="20"/>
+                                <w:szCs w:val="20"/>
+                                <w:lang w:val="es-ES"/>
+                              </w:rPr>
+                            </w:pPr>
+                            <w:r>
+                              <w:rPr>
+                                <w:b/>
+                                <w:color w:val="39A900"/>
+                                <w:sz w:val="20"/>
+                                <w:szCs w:val="20"/>
+                                <w:lang w:val="es-ES"/>
+                              </w:rPr>
+                              <w:t>2</w:t>
+                            </w:r>
+                          </w:p>
+                          <w:p/>
+                        </w:txbxContent>
+                      </wps:txbx>
+                      <wps:bodyPr rot="0" spcFirstLastPara="0" vertOverflow="overflow" horzOverflow="overflow" vert="horz" wrap="square" lIns="91440" tIns="45720" rIns="91440" bIns="45720" numCol="1" spcCol="0" rtlCol="0" fromWordArt="0" anchor="ctr" anchorCtr="0" forceAA="0" compatLnSpc="1">
+                        <a:prstTxWarp prst="textNoShape">
+                          <a:avLst/>
+                        </a:prstTxWarp>
+                        <a:noAutofit/>
+                      </wps:bodyPr>
+                    </wps:wsp>
+                  </a:graphicData>
+                </a:graphic>
+                <wp14:sizeRelH relativeFrom="margin">
+                  <wp14:pctWidth>0</wp14:pctWidth>
+                </wp14:sizeRelH>
+                <wp14:sizeRelV relativeFrom="margin">
+                  <wp14:pctHeight>0</wp14:pctHeight>
+                </wp14:sizeRelV>
+              </wp:anchor>
+            </w:drawing>
+          </mc:Choice>
+          <mc:Fallback>
+            <w:pict>
+              <v:shape w14:anchorId="18FC3015" id="Cuadro de texto 119" o:spid="_x0000_s1031" type="#_x0000_t202" style="position:absolute;margin-left:0;margin-top:11.75pt;width:19.3pt;height:19.55pt;z-index:251837440;visibility:visible;mso-wrap-style:square;mso-width-percent:0;mso-height-percent:0;mso-wrap-distance-left:9pt;mso-wrap-distance-top:0;mso-wrap-distance-right:9pt;mso-wrap-distance-bottom:0;mso-position-horizontal:absolute;mso-position-horizontal-relative:right-margin-area;mso-position-vertical:absolute;mso-position-vertical-relative:text;mso-width-percent:0;mso-height-percent:0;mso-width-relative:margin;mso-height-relative:margin;v-text-anchor:middle" o:gfxdata="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" filled="f" stroked="f" strokeweight=".5pt">
+                <v:textbox>
+                  <w:txbxContent>
+                    <w:p>
+                      <w:pPr>
+                        <w:jc w:val="center"/>
+                        <w:rPr>
+                          <w:b/>
+                          <w:color w:val="FF0000"/>
+                          <w:sz w:val="20"/>
+                          <w:szCs w:val="20"/>
+                          <w:lang w:val="es-ES"/>
+                        </w:rPr>
+                      </w:pPr>
+                      <w:r>
+                        <w:rPr>
+                          <w:b/>
+                          <w:color w:val="39A900"/>
+                          <w:sz w:val="20"/>
+                          <w:szCs w:val="20"/>
+                          <w:lang w:val="es-ES"/>
+                        </w:rPr>
+                        <w:t>2</w:t>
+                      </w:r>
+                    </w:p>
+                    <w:p/>
+                  </w:txbxContent>
+                </v:textbox>
+                <w10:wrap anchorx="margin"/>
+              </v:shape>
+            </w:pict>
+          </mc:Fallback>
+        </mc:AlternateContent>
+      </w:r>
+      <w:r>
+        <w:rPr>
+          <w:noProof/>
+          <w:color w:val="39A900"/>
+          <w:sz w:val="24"/>
+          <w:szCs w:val="24"/>
+          <w:lang w:val="es-ES"/>
+        </w:rPr>
+        <mc:AlternateContent>
+          <mc:Choice Requires="wps">
+            <w:drawing>
+              <wp:anchor distT="0" distB="0" distL="114300" distR="114300" simplePos="0" relativeHeight="251839488" behindDoc="0" locked="0" layoutInCell="1" allowOverlap="1" wp14:anchorId="5450E140" wp14:editId="5E363637">
+                <wp:simplePos x="0" y="0"/>
+                <wp:positionH relativeFrom="rightMargin">
+                  <wp:align>left</wp:align>
+                </wp:positionH>
+                <wp:positionV relativeFrom="paragraph">
+                  <wp:posOffset>318201</wp:posOffset>
+                </wp:positionV>
+                <wp:extent cx="245110" cy="248446"/>
+                <wp:effectExtent l="0" t="0" r="0" b="0"/>
+                <wp:wrapNone/>
+                <wp:docPr id="120" name="Cuadro de texto 120"/>
+                <wp:cNvGraphicFramePr/>
+                <a:graphic xmlns:a="http://schemas.openxmlformats.org/drawingml/2006/main">
+                  <a:graphicData uri="http://schemas.microsoft.com/office/word/2010/wordprocessingShape">
+                    <wps:wsp>
+                      <wps:cNvSpPr txBox="1"/>
+                      <wps:spPr>
+                        <a:xfrm>
+                          <a:off x="0" y="0"/>
+                          <a:ext cx="245110" cy="248446"/>
+                        </a:xfrm>
+                        <a:prstGeom prst="rect">
+                          <a:avLst/>
+                        </a:prstGeom>
+                        <a:noFill/>
+                        <a:ln w="6350">
+                          <a:noFill/>
+                        </a:ln>
+                      </wps:spPr>
+                      <wps:txbx>
+                        <w:txbxContent>
+                          <w:p>
+                            <w:pPr>
+                              <w:jc w:val="center"/>
+                              <w:rPr>
+                                <w:b/>
+                                <w:color w:val="A6B7C1"/>
+                                <w:sz w:val="20"/>
+                                <w:szCs w:val="20"/>
+                                <w:lang w:val="es-ES"/>
+                              </w:rPr>
+                            </w:pPr>
+                            <w:r>
+                              <w:rPr>
+                                <w:b/>
+                                <w:color w:val="A6B7C1"/>
+                                <w:sz w:val="20"/>
+                                <w:szCs w:val="20"/>
+                                <w:lang w:val="es-ES"/>
+                              </w:rPr>
+                              <w:t>3</w:t>
+                            </w:r>
+                          </w:p>
+                          <w:p/>
+                        </w:txbxContent>
+                      </wps:txbx>
+                      <wps:bodyPr rot="0" spcFirstLastPara="0" vertOverflow="overflow" horzOverflow="overflow" vert="horz" wrap="square" lIns="91440" tIns="45720" rIns="91440" bIns="45720" numCol="1" spcCol="0" rtlCol="0" fromWordArt="0" anchor="ctr" anchorCtr="0" forceAA="0" compatLnSpc="1">
+                        <a:prstTxWarp prst="textNoShape">
+                          <a:avLst/>
+                        </a:prstTxWarp>
+                        <a:noAutofit/>
+                      </wps:bodyPr>
+                    </wps:wsp>
+                  </a:graphicData>
+                </a:graphic>
+                <wp14:sizeRelH relativeFrom="margin">
+                  <wp14:pctWidth>0</wp14:pctWidth>
+                </wp14:sizeRelH>
+                <wp14:sizeRelV relativeFrom="margin">
+                  <wp14:pctHeight>0</wp14:pctHeight>
+                </wp14:sizeRelV>
+              </wp:anchor>
+            </w:drawing>
+          </mc:Choice>
+          <mc:Fallback>
+            <w:pict>
+              <v:shape w14:anchorId="5450E140" id="Cuadro de texto 120" o:spid="_x0000_s1032" type="#_x0000_t202" style="position:absolute;margin-left:0;margin-top:25.05pt;width:19.3pt;height:19.55pt;z-index:251839488;visibility:visible;mso-wrap-style:square;mso-width-percent:0;mso-height-percent:0;mso-wrap-distance-left:9pt;mso-wrap-distance-top:0;mso-wrap-distance-right:9pt;mso-wrap-distance-bottom:0;mso-position-horizontal:left;mso-position-horizontal-relative:right-margin-area;mso-position-vertical:absolute;mso-position-vertical-relative:text;mso-width-percent:0;mso-height-percent:0;mso-width-relative:margin;mso-height-relative:margin;v-text-anchor:middle" o:gfxdata="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" filled="f" stroked="f" strokeweight=".5pt">
+                <v:textbox>
+                  <w:txbxContent>
+                    <w:p>
+                      <w:pPr>
+                        <w:jc w:val="center"/>
+                        <w:rPr>
+                          <w:b/>
+                          <w:color w:val="A6B7C1"/>
+                          <w:sz w:val="20"/>
+                          <w:szCs w:val="20"/>
+                          <w:lang w:val="es-ES"/>
+                        </w:rPr>
+                      </w:pPr>
+                      <w:r>
+                        <w:rPr>
+                          <w:b/>
+                          <w:color w:val="A6B7C1"/>
+                          <w:sz w:val="20"/>
+                          <w:szCs w:val="20"/>
+                          <w:lang w:val="es-ES"/>
+                        </w:rPr>
+                        <w:t>3</w:t>
+                      </w:r>
+                    </w:p>
+                    <w:p/>
+                  </w:txbxContent>
+                </v:textbox>
+                <w10:wrap anchorx="margin"/>
+              </v:shape>
+            </w:pict>
+          </mc:Fallback>
+        </mc:AlternateContent>
+      </w:r>
+      <w:r>
+        <w:rPr>
+          <w:color w:val="39A900"/>
+          <w:sz w:val="28"/>
+          <w:szCs w:val="28"/>
+          <w:lang w:val="es-ES"/>
+        </w:rPr>
+        <w:drawing>
+          <wp:anchor distT="0" distB="0" distL="114300" distR="114300" simplePos="0" relativeHeight="251820032" behindDoc="0" locked="0" layoutInCell="1" allowOverlap="1" wp14:anchorId="2B87F1FB" wp14:editId="5435068A">
+            <wp:simplePos x="0" y="0"/>
+            <wp:positionH relativeFrom="margin">
+              <wp:posOffset>-270927</wp:posOffset>
+            </wp:positionH>
+            <wp:positionV relativeFrom="paragraph">
+              <wp:posOffset>287494</wp:posOffset>
+            </wp:positionV>
+            <wp:extent cx="2150110" cy="859790"/>
+            <wp:effectExtent l="0" t="0" r="2540" b="0"/>
+            <wp:wrapSquare wrapText="bothSides"/>
+            <wp:docPr id="94" name="Imagen 94"/>
+            <wp:cNvGraphicFramePr>
+              <a:graphicFrameLocks xmlns:a="http://schemas.openxmlformats.org/drawingml/2006/main" noChangeAspect="1"/>
+            </wp:cNvGraphicFramePr>
+            <a:graphic xmlns:a="http://schemas.openxmlformats.org/drawingml/2006/main">
+              <a:graphicData uri="http://schemas.openxmlformats.org/drawingml/2006/picture">
+                <pic:pic xmlns:pic="http://schemas.openxmlformats.org/drawingml/2006/picture">
+                  <pic:nvPicPr>
+                    <pic:cNvPr id="1" name=""/>
+                    <pic:cNvPicPr/>
+                  </pic:nvPicPr>
+                  <pic:blipFill>
+                    <a:blip r:embed="rId33" cstate="print">
+                      <a:extLst>
+                        <a:ext uri="{28A0092B-C50C-407E-A947-70E740481C1C}">
+                          <a14:useLocalDpi xmlns:a14="http://schemas.microsoft.com/office/drawing/2010/main" val="0"/>
+                        </a:ext>
+                      </a:extLst>
+                    </a:blip>
+                    <a:stretch>
+                      <a:fillRect/>
+                    </a:stretch>
+                  </pic:blipFill>
+                  <pic:spPr>
+                    <a:xfrm>
+                      <a:off x="0" y="0"/>
+                      <a:ext cx="2150110" cy="859790"/>
+                    </a:xfrm>
+                    <a:prstGeom prst="rect">
+                      <a:avLst/>
+                    </a:prstGeom>
+                  </pic:spPr>
+                </pic:pic>
+              </a:graphicData>
+            </a:graphic>
+            <wp14:sizeRelH relativeFrom="margin">
+              <wp14:pctWidth>0</wp14:pctWidth>
+            </wp14:sizeRelH>
+            <wp14:sizeRelV relativeFrom="margin">
+              <wp14:pctHeight>0</wp14:pctHeight>
+            </wp14:sizeRelV>
+          </wp:anchor>
+        </w:drawing>
+      </w:r>
+    </w:p>
+    <w:p>
+      <w:pPr>
+        <w:rPr>
+          <w:color w:val="39A900"/>
+          <w:sz w:val="28"/>
+          <w:szCs w:val="28"/>
+          <w:lang w:val="es-ES"/>
+        </w:rPr>
+      </w:pPr>
+      <w:r>
+        <w:rPr>
+          <w:noProof/>
+          <w:color w:val="39A900"/>
+          <w:sz w:val="24"/>
+          <w:szCs w:val="24"/>
+          <w:lang w:val="es-ES"/>
+        </w:rPr>
+        <mc:AlternateContent>
+          <mc:Choice Requires="wps">
+            <w:drawing>
+              <wp:anchor distT="0" distB="0" distL="114300" distR="114300" simplePos="0" relativeHeight="251841536" behindDoc="0" locked="0" layoutInCell="1" allowOverlap="1" wp14:anchorId="3205112C" wp14:editId="49867BAD">
+                <wp:simplePos x="0" y="0"/>
+                <wp:positionH relativeFrom="rightMargin">
+                  <wp:align>left</wp:align>
+                </wp:positionH>
+                <wp:positionV relativeFrom="paragraph">
+                  <wp:posOffset>182539</wp:posOffset>
+                </wp:positionV>
+                <wp:extent cx="245110" cy="248446"/>
+                <wp:effectExtent l="0" t="0" r="0" b="0"/>
+                <wp:wrapNone/>
+                <wp:docPr id="121" name="Cuadro de texto 121"/>
+                <wp:cNvGraphicFramePr/>
+                <a:graphic xmlns:a="http://schemas.openxmlformats.org/drawingml/2006/main">
+                  <a:graphicData uri="http://schemas.microsoft.com/office/word/2010/wordprocessingShape">
+                    <wps:wsp>
+                      <wps:cNvSpPr txBox="1"/>
+                      <wps:spPr>
+                        <a:xfrm>
+                          <a:off x="0" y="0"/>
+                          <a:ext cx="245110" cy="248446"/>
+                        </a:xfrm>
+                        <a:prstGeom prst="rect">
+                          <a:avLst/>
+                        </a:prstGeom>
+                        <a:noFill/>
+                        <a:ln w="6350">
+                          <a:noFill/>
+                        </a:ln>
+                      </wps:spPr>
+                      <wps:txbx>
+                        <w:txbxContent>
+                          <w:p>
+                            <w:pPr>
+                              <w:rPr>
+                                <w:b/>
+                                <w:color w:val="A6B7C1"/>
+                                <w:sz w:val="20"/>
+                                <w:szCs w:val="20"/>
+                                <w:lang w:val="es-ES"/>
+                              </w:rPr>
+                            </w:pPr>
+                            <w:r>
+                              <w:rPr>
+                                <w:b/>
+                                <w:color w:val="A6B7C1"/>
+                                <w:sz w:val="20"/>
+                                <w:szCs w:val="20"/>
+                                <w:lang w:val="es-ES"/>
+                              </w:rPr>
+                              <w:t>4</w:t>
+                            </w:r>
+                          </w:p>
+                          <w:p>
+                            <w:pPr>
+                              <w:jc w:val="center"/>
+                            </w:pPr>
+                          </w:p>
+                        </w:txbxContent>
+                      </wps:txbx>
+                      <wps:bodyPr rot="0" spcFirstLastPara="0" vertOverflow="overflow" horzOverflow="overflow" vert="horz" wrap="square" lIns="91440" tIns="45720" rIns="91440" bIns="45720" numCol="1" spcCol="0" rtlCol="0" fromWordArt="0" anchor="ctr" anchorCtr="0" forceAA="0" compatLnSpc="1">
+                        <a:prstTxWarp prst="textNoShape">
+                          <a:avLst/>
+                        </a:prstTxWarp>
+                        <a:noAutofit/>
+                      </wps:bodyPr>
+                    </wps:wsp>
+                  </a:graphicData>
+                </a:graphic>
+                <wp14:sizeRelH relativeFrom="margin">
+                  <wp14:pctWidth>0</wp14:pctWidth>
+                </wp14:sizeRelH>
+                <wp14:sizeRelV relativeFrom="margin">
+                  <wp14:pctHeight>0</wp14:pctHeight>
+                </wp14:sizeRelV>
+              </wp:anchor>
+            </w:drawing>
+          </mc:Choice>
+          <mc:Fallback>
+            <w:pict>
+              <v:shape w14:anchorId="3205112C" id="Cuadro de texto 121" o:spid="_x0000_s1033" type="#_x0000_t202" style="position:absolute;margin-left:0;margin-top:14.35pt;width:19.3pt;height:19.55pt;z-index:251841536;visibility:visible;mso-wrap-style:square;mso-width-percent:0;mso-height-percent:0;mso-wrap-distance-left:9pt;mso-wrap-distance-top:0;mso-wrap-distance-right:9pt;mso-wrap-distance-bottom:0;mso-position-horizontal:left;mso-position-horizontal-relative:right-margin-area;mso-position-vertical:absolute;mso-position-vertical-relative:text;mso-width-percent:0;mso-height-percent:0;mso-width-relative:margin;mso-height-relative:margin;v-text-anchor:middle" o:gfxdata="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" filled="f" stroked="f" strokeweight=".5pt">
+                <v:textbox>
+                  <w:txbxContent>
+                    <w:p>
+                      <w:pPr>
+                        <w:rPr>
+                          <w:b/>
+                          <w:color w:val="A6B7C1"/>
+                          <w:sz w:val="20"/>
+                          <w:szCs w:val="20"/>
+                          <w:lang w:val="es-ES"/>
+                        </w:rPr>
+                      </w:pPr>
+                      <w:r>
+                        <w:rPr>
+                          <w:b/>
+                          <w:color w:val="A6B7C1"/>
+                          <w:sz w:val="20"/>
+                          <w:szCs w:val="20"/>
+                          <w:lang w:val="es-ES"/>
+                        </w:rPr>
+                        <w:t>4</w:t>
+                      </w:r>
+                    </w:p>
+                    <w:p>
+                      <w:pPr>
+                        <w:jc w:val="center"/>
+                      </w:pPr>
+                    </w:p>
+                  </w:txbxContent>
+                </v:textbox>
+                <w10:wrap anchorx="margin"/>
+              </v:shape>
+            </w:pict>
+          </mc:Fallback>
+        </mc:AlternateContent>
+      </w:r>
+      <w:r>
+        <w:rPr>
+          <w:color w:val="39A900"/>
+          <w:sz w:val="28"/>
+          <w:szCs w:val="28"/>
+          <w:lang w:val="es-ES"/>
+        </w:rPr>
+        <w:drawing>
+          <wp:anchor distT="0" distB="0" distL="114300" distR="114300" simplePos="0" relativeHeight="251821056" behindDoc="0" locked="0" layoutInCell="1" allowOverlap="1" wp14:anchorId="7528A33E" wp14:editId="31196135">
+            <wp:simplePos x="0" y="0"/>
+            <wp:positionH relativeFrom="margin">
+              <wp:posOffset>2731296</wp:posOffset>
+            </wp:positionH>
+            <wp:positionV relativeFrom="paragraph">
+              <wp:posOffset>227965</wp:posOffset>
+            </wp:positionV>
+            <wp:extent cx="1654461" cy="648269"/>
+            <wp:effectExtent l="0" t="0" r="3175" b="0"/>
+            <wp:wrapSquare wrapText="bothSides"/>
+            <wp:docPr id="108" name="Imagen 108"/>
+            <wp:cNvGraphicFramePr>
+              <a:graphicFrameLocks xmlns:a="http://schemas.openxmlformats.org/drawingml/2006/main" noChangeAspect="1"/>
+            </wp:cNvGraphicFramePr>
+            <a:graphic xmlns:a="http://schemas.openxmlformats.org/drawingml/2006/main">
+              <a:graphicData uri="http://schemas.openxmlformats.org/drawingml/2006/picture">
+                <pic:pic xmlns:pic="http://schemas.openxmlformats.org/drawingml/2006/picture">
+                  <pic:nvPicPr>
+                    <pic:cNvPr id="1" name=""/>
+                    <pic:cNvPicPr/>
+                  </pic:nvPicPr>
+                  <pic:blipFill>
+                    <a:blip r:embed="rId34" cstate="print">
+                      <a:extLst>
+                        <a:ext uri="{28A0092B-C50C-407E-A947-70E740481C1C}">
+                          <a14:useLocalDpi xmlns:a14="http://schemas.microsoft.com/office/drawing/2010/main" val="0"/>
+                        </a:ext>
+                      </a:extLst>
+                    </a:blip>
+                    <a:stretch>
+                      <a:fillRect/>
+                    </a:stretch>
+                  </pic:blipFill>
+                  <pic:spPr>
+                    <a:xfrm>
+                      <a:off x="0" y="0"/>
+                      <a:ext cx="1654461" cy="648269"/>
+                    </a:xfrm>
+                    <a:prstGeom prst="rect">
+                      <a:avLst/>
+                    </a:prstGeom>
+                  </pic:spPr>
+                </pic:pic>
+              </a:graphicData>
+            </a:graphic>
+            <wp14:sizeRelH relativeFrom="margin">
+              <wp14:pctWidth>0</wp14:pctWidth>
+            </wp14:sizeRelH>
+            <wp14:sizeRelV relativeFrom="margin">
+              <wp14:pctHeight>0</wp14:pctHeight>
+            </wp14:sizeRelV>
+          </wp:anchor>
+        </w:drawing>
+      </w:r>
+    </w:p>
+    <w:p>
+      <w:pPr>
+        <w:rPr>
+          <w:color w:val="39A900"/>
+          <w:sz w:val="28"/>
+          <w:szCs w:val="28"/>
+          <w:lang w:val="es-ES"/>
+        </w:rPr>
+      </w:pPr>
+      <w:r>
+        <w:rPr>
+          <w:noProof/>
+          <w:color w:val="39A900"/>
+          <w:sz w:val="24"/>
+          <w:szCs w:val="24"/>
+          <w:lang w:val="es-ES"/>
+        </w:rPr>
+        <mc:AlternateContent>
+          <mc:Choice Requires="wps">
+            <w:drawing>
+              <wp:anchor distT="0" distB="0" distL="114300" distR="114300" simplePos="0" relativeHeight="251829248" behindDoc="0" locked="0" layoutInCell="1" allowOverlap="1" wp14:anchorId="58746418" wp14:editId="66C3C9AF">
+                <wp:simplePos x="0" y="0"/>
+                <wp:positionH relativeFrom="margin">
+                  <wp:posOffset>1858010</wp:posOffset>
+                </wp:positionH>
+                <wp:positionV relativeFrom="paragraph">
+                  <wp:posOffset>10795</wp:posOffset>
+                </wp:positionV>
+                <wp:extent cx="948055" cy="276225"/>
+                <wp:effectExtent l="0" t="0" r="0" b="0"/>
+                <wp:wrapNone/>
+                <wp:docPr id="114" name="Cuadro de texto 114"/>
+                <wp:cNvGraphicFramePr/>
+                <a:graphic xmlns:a="http://schemas.openxmlformats.org/drawingml/2006/main">
+                  <a:graphicData uri="http://schemas.microsoft.com/office/word/2010/wordprocessingShape">
+                    <wps:wsp>
+                      <wps:cNvSpPr txBox="1"/>
+                      <wps:spPr>
+                        <a:xfrm>
+                          <a:off x="0" y="0"/>
+                          <a:ext cx="948055" cy="276225"/>
+                        </a:xfrm>
+                        <a:prstGeom prst="rect">
+                          <a:avLst/>
+                        </a:prstGeom>
+                        <a:noFill/>
+                        <a:ln w="6350">
+                          <a:noFill/>
+                        </a:ln>
+                      </wps:spPr>
+                      <wps:txbx>
+                        <w:txbxContent>
+                          <w:p>
+                            <w:pPr>
+                              <w:jc w:val="center"/>
+                              <w:rPr>
+                                <w:b/>
+                                <w:color w:val="39A900"/>
+                                <w:sz w:val="20"/>
+                                <w:szCs w:val="20"/>
+                                <w:lang w:val="es-ES"/>
+                              </w:rPr>
+                            </w:pPr>
+                            <w:r>
+                              <w:rPr>
+                                <w:b/>
+                                <w:color w:val="39A900"/>
+                                <w:sz w:val="20"/>
+                                <w:szCs w:val="20"/>
+                                <w:lang w:val="es-ES"/>
+                              </w:rPr>
+                              <w:t>Nivel 1 - 2</w:t>
+                            </w:r>
+                          </w:p>
+                          <w:p/>
+                        </w:txbxContent>
+                      </wps:txbx>
+                      <wps:bodyPr rot="0" spcFirstLastPara="0" vertOverflow="overflow" horzOverflow="overflow" vert="horz" wrap="square" lIns="91440" tIns="45720" rIns="91440" bIns="45720" numCol="1" spcCol="0" rtlCol="0" fromWordArt="0" anchor="ctr" anchorCtr="0" forceAA="0" compatLnSpc="1">
+                        <a:prstTxWarp prst="textNoShape">
+                          <a:avLst/>
+                        </a:prstTxWarp>
+                        <a:noAutofit/>
+                      </wps:bodyPr>
+                    </wps:wsp>
+                  </a:graphicData>
+                </a:graphic>
+                <wp14:sizeRelH relativeFrom="margin">
+                  <wp14:pctWidth>0</wp14:pctWidth>
+                </wp14:sizeRelH>
+                <wp14:sizeRelV relativeFrom="margin">
+                  <wp14:pctHeight>0</wp14:pctHeight>
+                </wp14:sizeRelV>
+              </wp:anchor>
+            </w:drawing>
+          </mc:Choice>
+          <mc:Fallback>
+            <w:pict>
+              <v:shape w14:anchorId="58746418" id="Cuadro de texto 114" o:spid="_x0000_s1034" type="#_x0000_t202" style="position:absolute;margin-left:146.3pt;margin-top:.85pt;width:74.65pt;height:21.75pt;z-index:251829248;visibility:visible;mso-wrap-style:square;mso-width-percent:0;mso-height-percent:0;mso-wrap-distance-left:9pt;mso-wrap-distance-top:0;mso-wrap-distance-right:9pt;mso-wrap-distance-bottom:0;mso-position-horizontal:absolute;mso-position-horizontal-relative:margin;mso-position-vertical:absolute;mso-position-vertical-relative:text;mso-width-percent:0;mso-height-percent:0;mso-width-relative:margin;mso-height-relative:margin;v-text-anchor:middle" o:gfxdata="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" filled="f" stroked="f" strokeweight=".5pt">
+                <v:textbox>
+                  <w:txbxContent>
+                    <w:p>
+                      <w:pPr>
+                        <w:jc w:val="center"/>
+                        <w:rPr>
+                          <w:b/>
+                          <w:color w:val="39A900"/>
+                          <w:sz w:val="20"/>
+                          <w:szCs w:val="20"/>
+                          <w:lang w:val="es-ES"/>
+                        </w:rPr>
+                      </w:pPr>
+                      <w:r>
+                        <w:rPr>
+                          <w:b/>
+                          <w:color w:val="39A900"/>
+                          <w:sz w:val="20"/>
+                          <w:szCs w:val="20"/>
+                          <w:lang w:val="es-ES"/>
+                        </w:rPr>
+                        <w:t>Nivel 1 - 2</w:t>
+                      </w:r>
+                    </w:p>
+                    <w:p/>
+                  </w:txbxContent>
+                </v:textbox>
+                <w10:wrap anchorx="margin"/>
+              </v:shape>
+            </w:pict>
+          </mc:Fallback>
+        </mc:AlternateContent>
+      </w:r>
+      <w:r>
+        <w:rPr>
+          <w:noProof/>
+          <w:sz w:val="24"/>
+          <w:szCs w:val="24"/>
+          <w:lang w:val="es-ES"/>
+        </w:rPr>
+        <mc:AlternateContent>
+          <mc:Choice Requires="wps">
+            <w:drawing>
+              <wp:anchor distT="0" distB="0" distL="114300" distR="114300" simplePos="0" relativeHeight="251824128" behindDoc="0" locked="0" layoutInCell="1" allowOverlap="1" wp14:anchorId="23933C4F" wp14:editId="0D0813E3">
+                <wp:simplePos x="0" y="0"/>
+                <wp:positionH relativeFrom="margin">
+                  <wp:posOffset>2210397</wp:posOffset>
+                </wp:positionH>
+                <wp:positionV relativeFrom="paragraph">
+                  <wp:posOffset>235585</wp:posOffset>
+                </wp:positionV>
+                <wp:extent cx="266700" cy="161925"/>
+                <wp:effectExtent l="0" t="19050" r="38100" b="47625"/>
+                <wp:wrapNone/>
+                <wp:docPr id="111" name="Flecha: a la derecha 111"/>
+                <wp:cNvGraphicFramePr/>
+                <a:graphic xmlns:a="http://schemas.openxmlformats.org/drawingml/2006/main">
+                  <a:graphicData uri="http://schemas.microsoft.com/office/word/2010/wordprocessingShape">
+                    <wps:wsp>
+                      <wps:cNvSpPr/>
+                      <wps:spPr>
+                        <a:xfrm>
+                          <a:off x="0" y="0"/>
+                          <a:ext cx="266700" cy="161925"/>
+                        </a:xfrm>
+                        <a:prstGeom prst="rightArrow">
+                          <a:avLst>
+                            <a:gd name="adj1" fmla="val 55592"/>
+                            <a:gd name="adj2" fmla="val 80751"/>
+                          </a:avLst>
+                        </a:prstGeom>
+                        <a:solidFill>
+                          <a:srgbClr val="39A900"/>
+                        </a:solidFill>
+                        <a:ln w="12700">
+                          <a:solidFill>
+                            <a:srgbClr val="007832"/>
+                          </a:solidFill>
+                        </a:ln>
+                      </wps:spPr>
+                      <wps:style>
+                        <a:lnRef idx="2">
+                          <a:schemeClr val="accent6">
+                            <a:shade val="50000"/>
+                          </a:schemeClr>
+                        </a:lnRef>
+                        <a:fillRef idx="1">
+                          <a:schemeClr val="accent6"/>
+                        </a:fillRef>
+                        <a:effectRef idx="0">
+                          <a:schemeClr val="accent6"/>
+                        </a:effectRef>
+                        <a:fontRef idx="minor">
+                          <a:schemeClr val="lt1"/>
+                        </a:fontRef>
+                      </wps:style>
+                      <wps:bodyPr rot="0" spcFirstLastPara="0" vertOverflow="overflow" horzOverflow="overflow" vert="horz" wrap="square" lIns="91440" tIns="45720" rIns="91440" bIns="45720" numCol="1" spcCol="0" rtlCol="0" fromWordArt="0" anchor="ctr" anchorCtr="0" forceAA="0" compatLnSpc="1">
+                        <a:prstTxWarp prst="textNoShape">
+                          <a:avLst/>
+                        </a:prstTxWarp>
+                        <a:noAutofit/>
+                      </wps:bodyPr>
+                    </wps:wsp>
+                  </a:graphicData>
+                </a:graphic>
+                <wp14:sizeRelH relativeFrom="margin">
+                  <wp14:pctWidth>0</wp14:pctWidth>
+                </wp14:sizeRelH>
+                <wp14:sizeRelV relativeFrom="margin">
+                  <wp14:pctHeight>0</wp14:pctHeight>
+                </wp14:sizeRelV>
+              </wp:anchor>
+            </w:drawing>
+          </mc:Choice>
+          <mc:Fallback>
+            <w:pict>
+              <v:shape w14:anchorId="30CF1582" id="Flecha: a la derecha 111" o:spid="_x0000_s1026" type="#_x0000_t13" style="position:absolute;margin-left:174.05pt;margin-top:18.55pt;width:21pt;height:12.75pt;z-index:251824128;visibility:visible;mso-wrap-style:square;mso-width-percent:0;mso-height-percent:0;mso-wrap-distance-left:9pt;mso-wrap-distance-top:0;mso-wrap-distance-right:9pt;mso-wrap-distance-bottom:0;mso-position-horizontal:absolute;mso-position-horizontal-relative:margin;mso-position-vertical:absolute;mso-position-vertical-relative:text;mso-width-percent:0;mso-height-percent:0;mso-width-relative:margin;mso-height-relative:margin;v-text-anchor:middle" o:gfxdata="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" adj="11010,4796" fillcolor="#39a900" strokecolor="#007832" strokeweight="1pt">
+                <w10:wrap anchorx="margin"/>
+              </v:shape>
+            </w:pict>
+          </mc:Fallback>
+        </mc:AlternateContent>
+      </w:r>
+    </w:p>
+    <w:p>
+      <w:pPr>
+        <w:rPr>
+          <w:color w:val="39A900"/>
+          <w:sz w:val="28"/>
+          <w:szCs w:val="28"/>
+          <w:lang w:val="es-ES"/>
+        </w:rPr>
+      </w:pPr>
+      <w:r>
+        <w:rPr>
+          <w:noProof/>
+          <w:color w:val="39A900"/>
+          <w:sz w:val="28"/>
+          <w:szCs w:val="28"/>
+          <w:lang w:val="es-ES"/>
+        </w:rPr>
+        <mc:AlternateContent>
+          <mc:Choice Requires="wps">
+            <w:drawing>
+              <wp:anchor distT="0" distB="0" distL="114300" distR="114300" simplePos="0" relativeHeight="251833344" behindDoc="0" locked="0" layoutInCell="1" allowOverlap="1" wp14:anchorId="19B6F2A3" wp14:editId="2804C9A1">
+                <wp:simplePos x="0" y="0"/>
+                <wp:positionH relativeFrom="column">
+                  <wp:posOffset>4494521</wp:posOffset>
+                </wp:positionH>
+                <wp:positionV relativeFrom="paragraph">
+                  <wp:posOffset>286385</wp:posOffset>
+                </wp:positionV>
+                <wp:extent cx="1876027" cy="818866"/>
+                <wp:effectExtent l="0" t="0" r="0" b="635"/>
+                <wp:wrapNone/>
+                <wp:docPr id="117" name="Cuadro de texto 117"/>
+                <wp:cNvGraphicFramePr/>
+                <a:graphic xmlns:a="http://schemas.openxmlformats.org/drawingml/2006/main">
+                  <a:graphicData uri="http://schemas.microsoft.com/office/word/2010/wordprocessingShape">
+                    <wps:wsp>
+                      <wps:cNvSpPr txBox="1"/>
+                      <wps:spPr>
+                        <a:xfrm>
+                          <a:off x="0" y="0"/>
+                          <a:ext cx="1876027" cy="818866"/>
+                        </a:xfrm>
+                        <a:prstGeom prst="rect">
+                          <a:avLst/>
+                        </a:prstGeom>
+                        <a:solidFill>
+                          <a:schemeClr val="lt1"/>
+                        </a:solidFill>
+                        <a:ln w="6350">
+                          <a:noFill/>
+                        </a:ln>
+                      </wps:spPr>
+                      <wps:txbx>
+                        <w:txbxContent>
+                          <w:p>
+                            <w:pPr>
+                              <w:rPr>
+                                <w:sz w:val="24"/>
+                                <w:szCs w:val="24"/>
+                                <w:lang w:val="es-ES"/>
+                              </w:rPr>
+                            </w:pPr>
+                            <w:r>
+                              <w:rPr>
+                                <w:b/>
+                                <w:color w:val="4472C4" w:themeColor="accent1"/>
+                                <w:sz w:val="20"/>
+                                <w:szCs w:val="20"/>
+                                <w:lang w:val="es-ES"/>
+                              </w:rPr>
+                              <w:t>Nota:</w:t>
+                            </w:r>
+                            <w:r>
+                              <w:rPr>
+                                <w:color w:val="4472C4" w:themeColor="accent1"/>
+                                <w:sz w:val="20"/>
+                                <w:szCs w:val="20"/>
+                                <w:lang w:val="es-ES"/>
+                              </w:rPr>
+                              <w:t xml:space="preserve"> </w:t>
+                            </w:r>
+                            <w:r>
+                              <w:rPr>
+                                <w:sz w:val="20"/>
+                                <w:szCs w:val="20"/>
+                                <w:lang w:val="es-ES"/>
+                              </w:rPr>
+                              <w:t>una ventaja al asignar colores así es que, si el blog cambia de color, todos estos textos también cambiaran</w:t>
+                            </w:r>
+                          </w:p>
+                        </w:txbxContent>
+                      </wps:txbx>
+                      <wps:bodyPr rot="0" spcFirstLastPara="0" vertOverflow="overflow" horzOverflow="overflow" vert="horz" wrap="square" lIns="91440" tIns="45720" rIns="91440" bIns="45720" numCol="1" spcCol="0" rtlCol="0" fromWordArt="0" anchor="t" anchorCtr="0" forceAA="0" compatLnSpc="1">
+                        <a:prstTxWarp prst="textNoShape">
+                          <a:avLst/>
+                        </a:prstTxWarp>
+                        <a:noAutofit/>
+                      </wps:bodyPr>
+                    </wps:wsp>
+                  </a:graphicData>
+                </a:graphic>
+                <wp14:sizeRelH relativeFrom="margin">
+                  <wp14:pctWidth>0</wp14:pctWidth>
+                </wp14:sizeRelH>
+                <wp14:sizeRelV relativeFrom="margin">
+                  <wp14:pctHeight>0</wp14:pctHeight>
+                </wp14:sizeRelV>
+              </wp:anchor>
+            </w:drawing>
+          </mc:Choice>
+          <mc:Fallback>
+            <w:pict>
+              <v:shape w14:anchorId="19B6F2A3" id="Cuadro de texto 117" o:spid="_x0000_s1035" type="#_x0000_t202" style="position:absolute;margin-left:353.9pt;margin-top:22.55pt;width:147.7pt;height:64.5pt;z-index:251833344;visibility:visible;mso-wrap-style:square;mso-width-percent:0;mso-height-percent:0;mso-wrap-distance-left:9pt;mso-wrap-distance-top:0;mso-wrap-distance-right:9pt;mso-wrap-distance-bottom:0;mso-position-horizontal:absolute;mso-position-horizontal-relative:text;mso-position-vertical:absolute;mso-position-vertical-relative:text;mso-width-percent:0;mso-height-percent:0;mso-width-relative:margin;mso-height-relative:margin;v-text-anchor:top" o:gfxdata="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" fillcolor="white [3201]" stroked="f" strokeweight=".5pt">
+                <v:textbox>
+                  <w:txbxContent>
+                    <w:p>
+                      <w:pPr>
+                        <w:rPr>
+                          <w:sz w:val="24"/>
+                          <w:szCs w:val="24"/>
+                          <w:lang w:val="es-ES"/>
+                        </w:rPr>
+                      </w:pPr>
+                      <w:r>
+                        <w:rPr>
+                          <w:b/>
+                          <w:color w:val="4472C4" w:themeColor="accent1"/>
+                          <w:sz w:val="20"/>
+                          <w:szCs w:val="20"/>
+                          <w:lang w:val="es-ES"/>
+                        </w:rPr>
+                        <w:t>Nota:</w:t>
+                      </w:r>
+                      <w:r>
+                        <w:rPr>
+                          <w:color w:val="4472C4" w:themeColor="accent1"/>
+                          <w:sz w:val="20"/>
+                          <w:szCs w:val="20"/>
+                          <w:lang w:val="es-ES"/>
+                        </w:rPr>
+                        <w:t xml:space="preserve"> </w:t>
+                      </w:r>
+                      <w:r>
+                        <w:rPr>
+                          <w:sz w:val="20"/>
+                          <w:szCs w:val="20"/>
+                          <w:lang w:val="es-ES"/>
+                        </w:rPr>
+                        <w:t>una ventaja al asignar colores así es que, si el blog cambia de color, todos estos textos también cambiaran</w:t>
+                      </w:r>
+                    </w:p>
+                  </w:txbxContent>
+                </v:textbox>
+              </v:shape>
+            </w:pict>
+          </mc:Fallback>
+        </mc:AlternateContent>
+      </w:r>
+      <w:r>
+        <w:rPr>
+          <w:color w:val="39A900"/>
+          <w:sz w:val="28"/>
+          <w:szCs w:val="28"/>
+          <w:lang w:val="es-ES"/>
+        </w:rPr>
+        <w:drawing>
+          <wp:anchor distT="0" distB="0" distL="114300" distR="114300" simplePos="0" relativeHeight="251819008" behindDoc="0" locked="0" layoutInCell="1" allowOverlap="1" wp14:anchorId="627A2E93" wp14:editId="4B7ECB58">
+            <wp:simplePos x="0" y="0"/>
+            <wp:positionH relativeFrom="margin">
+              <wp:posOffset>-279779</wp:posOffset>
+            </wp:positionH>
+            <wp:positionV relativeFrom="paragraph">
+              <wp:posOffset>137179</wp:posOffset>
+            </wp:positionV>
+            <wp:extent cx="2158365" cy="891540"/>
+            <wp:effectExtent l="0" t="0" r="0" b="3810"/>
+            <wp:wrapSquare wrapText="bothSides"/>
+            <wp:docPr id="93" name="Imagen 93"/>
+            <wp:cNvGraphicFramePr>
+              <a:graphicFrameLocks xmlns:a="http://schemas.openxmlformats.org/drawingml/2006/main" noChangeAspect="1"/>
+            </wp:cNvGraphicFramePr>
+            <a:graphic xmlns:a="http://schemas.openxmlformats.org/drawingml/2006/main">
+              <a:graphicData uri="http://schemas.openxmlformats.org/drawingml/2006/picture">
+                <pic:pic xmlns:pic="http://schemas.openxmlformats.org/drawingml/2006/picture">
+                  <pic:nvPicPr>
+                    <pic:cNvPr id="1" name=""/>
+                    <pic:cNvPicPr/>
+                  </pic:nvPicPr>
+                  <pic:blipFill rotWithShape="1">
+                    <a:blip r:embed="rId35" cstate="print">
+                      <a:extLst>
+                        <a:ext uri="{28A0092B-C50C-407E-A947-70E740481C1C}">
+                          <a14:useLocalDpi xmlns:a14="http://schemas.microsoft.com/office/drawing/2010/main" val="0"/>
+                        </a:ext>
+                      </a:extLst>
+                    </a:blip>
+                    <a:srcRect l="854"/>
+                    <a:stretch/>
+                  </pic:blipFill>
+                  <pic:spPr bwMode="auto">
+                    <a:xfrm>
+                      <a:off x="0" y="0"/>
+                      <a:ext cx="2158365" cy="891540"/>
+                    </a:xfrm>
+                    <a:prstGeom prst="rect">
+                      <a:avLst/>
+                    </a:prstGeom>
+                    <a:ln>
+                      <a:noFill/>
+                    </a:ln>
+                    <a:extLst>
+                      <a:ext uri="{53640926-AAD7-44D8-BBD7-CCE9431645EC}">
+                        <a14:shadowObscured xmlns:a14="http://schemas.microsoft.com/office/drawing/2010/main"/>
+                      </a:ext>
+                    </a:extLst>
+                  </pic:spPr>
+                </pic:pic>
+              </a:graphicData>
+            </a:graphic>
+            <wp14:sizeRelH relativeFrom="margin">
+              <wp14:pctWidth>0</wp14:pctWidth>
+            </wp14:sizeRelH>
+            <wp14:sizeRelV relativeFrom="margin">
+              <wp14:pctHeight>0</wp14:pctHeight>
+            </wp14:sizeRelV>
+          </wp:anchor>
+        </w:drawing>
+      </w:r>
+    </w:p>
+    <w:p>
+      <w:pPr>
+        <w:rPr>
+          <w:color w:val="39A900"/>
+          <w:sz w:val="28"/>
+          <w:szCs w:val="28"/>
+          <w:lang w:val="es-ES"/>
+        </w:rPr>
+      </w:pPr>
+      <w:r>
+        <w:rPr>
+          <w:color w:val="39A900"/>
+          <w:sz w:val="28"/>
+          <w:szCs w:val="28"/>
+          <w:lang w:val="es-ES"/>
+        </w:rPr>
+        <w:drawing>
+          <wp:anchor distT="0" distB="0" distL="114300" distR="114300" simplePos="0" relativeHeight="251822080" behindDoc="0" locked="0" layoutInCell="1" allowOverlap="1" wp14:anchorId="4076BE0D" wp14:editId="71B6E8A9">
+            <wp:simplePos x="0" y="0"/>
+            <wp:positionH relativeFrom="margin">
+              <wp:posOffset>2749076</wp:posOffset>
+            </wp:positionH>
+            <wp:positionV relativeFrom="paragraph">
+              <wp:posOffset>107315</wp:posOffset>
+            </wp:positionV>
+            <wp:extent cx="1586865" cy="601980"/>
+            <wp:effectExtent l="0" t="0" r="0" b="7620"/>
+            <wp:wrapSquare wrapText="bothSides"/>
+            <wp:docPr id="110" name="Imagen 110"/>
+            <wp:cNvGraphicFramePr>
+              <a:graphicFrameLocks xmlns:a="http://schemas.openxmlformats.org/drawingml/2006/main" noChangeAspect="1"/>
+            </wp:cNvGraphicFramePr>
+            <a:graphic xmlns:a="http://schemas.openxmlformats.org/drawingml/2006/main">
+              <a:graphicData uri="http://schemas.openxmlformats.org/drawingml/2006/picture">
+                <pic:pic xmlns:pic="http://schemas.openxmlformats.org/drawingml/2006/picture">
+                  <pic:nvPicPr>
+                    <pic:cNvPr id="1" name=""/>
+                    <pic:cNvPicPr/>
+                  </pic:nvPicPr>
+                  <pic:blipFill>
+                    <a:blip r:embed="rId36" cstate="print">
+                      <a:extLst>
+                        <a:ext uri="{28A0092B-C50C-407E-A947-70E740481C1C}">
+                          <a14:useLocalDpi xmlns:a14="http://schemas.microsoft.com/office/drawing/2010/main" val="0"/>
+                        </a:ext>
+                      </a:extLst>
+                    </a:blip>
+                    <a:stretch>
+                      <a:fillRect/>
+                    </a:stretch>
+                  </pic:blipFill>
+                  <pic:spPr>
+                    <a:xfrm>
+                      <a:off x="0" y="0"/>
+                      <a:ext cx="1586865" cy="601980"/>
+                    </a:xfrm>
+                    <a:prstGeom prst="rect">
+                      <a:avLst/>
+                    </a:prstGeom>
+                  </pic:spPr>
+                </pic:pic>
+              </a:graphicData>
+            </a:graphic>
+            <wp14:sizeRelH relativeFrom="margin">
+              <wp14:pctWidth>0</wp14:pctWidth>
+            </wp14:sizeRelH>
+            <wp14:sizeRelV relativeFrom="margin">
+              <wp14:pctHeight>0</wp14:pctHeight>
+            </wp14:sizeRelV>
+          </wp:anchor>
+        </w:drawing>
+      </w:r>
+      <w:r>
+        <w:rPr>
+          <w:color w:val="39A900"/>
+          <w:sz w:val="28"/>
+          <w:szCs w:val="28"/>
+          <w:lang w:val="es-ES"/>
+        </w:rPr>
+        <mc:AlternateContent>
+          <mc:Choice Requires="wps">
+            <w:drawing>
+              <wp:anchor distT="0" distB="0" distL="114300" distR="114300" simplePos="0" relativeHeight="251831296" behindDoc="0" locked="0" layoutInCell="1" allowOverlap="1" wp14:anchorId="5757164C" wp14:editId="4B03CEDA">
+                <wp:simplePos x="0" y="0"/>
+                <wp:positionH relativeFrom="margin">
+                  <wp:posOffset>2195830</wp:posOffset>
+                </wp:positionH>
+                <wp:positionV relativeFrom="paragraph">
+                  <wp:posOffset>465455</wp:posOffset>
+                </wp:positionV>
+                <wp:extent cx="266700" cy="161925"/>
+                <wp:effectExtent l="0" t="19050" r="38100" b="47625"/>
+                <wp:wrapNone/>
+                <wp:docPr id="115" name="Flecha: a la derecha 115"/>
+                <wp:cNvGraphicFramePr/>
+                <a:graphic xmlns:a="http://schemas.openxmlformats.org/drawingml/2006/main">
+                  <a:graphicData uri="http://schemas.microsoft.com/office/word/2010/wordprocessingShape">
+                    <wps:wsp>
+                      <wps:cNvSpPr/>
+                      <wps:spPr>
+                        <a:xfrm>
+                          <a:off x="0" y="0"/>
+                          <a:ext cx="266700" cy="161925"/>
+                        </a:xfrm>
+                        <a:prstGeom prst="rightArrow">
+                          <a:avLst>
+                            <a:gd name="adj1" fmla="val 55592"/>
+                            <a:gd name="adj2" fmla="val 80751"/>
+                          </a:avLst>
+                        </a:prstGeom>
+                        <a:solidFill>
+                          <a:srgbClr val="39A900"/>
+                        </a:solidFill>
+                        <a:ln w="12700">
+                          <a:solidFill>
+                            <a:srgbClr val="007832"/>
+                          </a:solidFill>
+                        </a:ln>
+                      </wps:spPr>
+                      <wps:style>
+                        <a:lnRef idx="2">
+                          <a:schemeClr val="accent6">
+                            <a:shade val="50000"/>
+                          </a:schemeClr>
+                        </a:lnRef>
+                        <a:fillRef idx="1">
+                          <a:schemeClr val="accent6"/>
+                        </a:fillRef>
+                        <a:effectRef idx="0">
+                          <a:schemeClr val="accent6"/>
+                        </a:effectRef>
+                        <a:fontRef idx="minor">
+                          <a:schemeClr val="lt1"/>
+                        </a:fontRef>
+                      </wps:style>
+                      <wps:bodyPr rot="0" spcFirstLastPara="0" vertOverflow="overflow" horzOverflow="overflow" vert="horz" wrap="square" lIns="91440" tIns="45720" rIns="91440" bIns="45720" numCol="1" spcCol="0" rtlCol="0" fromWordArt="0" anchor="ctr" anchorCtr="0" forceAA="0" compatLnSpc="1">
+                        <a:prstTxWarp prst="textNoShape">
+                          <a:avLst/>
+                        </a:prstTxWarp>
+                        <a:noAutofit/>
+                      </wps:bodyPr>
+                    </wps:wsp>
+                  </a:graphicData>
+                </a:graphic>
+                <wp14:sizeRelH relativeFrom="margin">
+                  <wp14:pctWidth>0</wp14:pctWidth>
+                </wp14:sizeRelH>
+                <wp14:sizeRelV relativeFrom="margin">
+                  <wp14:pctHeight>0</wp14:pctHeight>
+                </wp14:sizeRelV>
+              </wp:anchor>
+            </w:drawing>
+          </mc:Choice>
+          <mc:Fallback>
+            <w:pict>
+              <v:shape w14:anchorId="21FAF800" id="Flecha: a la derecha 115" o:spid="_x0000_s1026" type="#_x0000_t13" style="position:absolute;margin-left:172.9pt;margin-top:36.65pt;width:21pt;height:12.75pt;z-index:251831296;visibility:visible;mso-wrap-style:square;mso-width-percent:0;mso-height-percent:0;mso-wrap-distance-left:9pt;mso-wrap-distance-top:0;mso-wrap-distance-right:9pt;mso-wrap-distance-bottom:0;mso-position-horizontal:absolute;mso-position-horizontal-relative:margin;mso-position-vertical:absolute;mso-position-vertical-relative:text;mso-width-percent:0;mso-height-percent:0;mso-width-relative:margin;mso-height-relative:margin;v-text-anchor:middle" o:gfxdata="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" adj="11010,4796" fillcolor="#39a900" strokecolor="#007832" strokeweight="1pt">
+                <w10:wrap anchorx="margin"/>
+              </v:shape>
+            </w:pict>
+          </mc:Fallback>
+        </mc:AlternateContent>
+      </w:r>
+      <w:r>
+        <w:rPr>
+          <w:color w:val="39A900"/>
+          <w:sz w:val="28"/>
+          <w:szCs w:val="28"/>
+          <w:lang w:val="es-ES"/>
+        </w:rPr>
+        <mc:AlternateContent>
+          <mc:Choice Requires="wps">
+            <w:drawing>
+              <wp:anchor distT="0" distB="0" distL="114300" distR="114300" simplePos="0" relativeHeight="251832320" behindDoc="0" locked="0" layoutInCell="1" allowOverlap="1" wp14:anchorId="57D45734" wp14:editId="7E3F4744">
+                <wp:simplePos x="0" y="0"/>
+                <wp:positionH relativeFrom="margin">
+                  <wp:posOffset>1844410</wp:posOffset>
+                </wp:positionH>
+                <wp:positionV relativeFrom="paragraph">
+                  <wp:posOffset>222099</wp:posOffset>
+                </wp:positionV>
+                <wp:extent cx="948055" cy="276225"/>
+                <wp:effectExtent l="0" t="0" r="0" b="0"/>
+                <wp:wrapNone/>
+                <wp:docPr id="116" name="Cuadro de texto 116"/>
+                <wp:cNvGraphicFramePr/>
+                <a:graphic xmlns:a="http://schemas.openxmlformats.org/drawingml/2006/main">
+                  <a:graphicData uri="http://schemas.microsoft.com/office/word/2010/wordprocessingShape">
+                    <wps:wsp>
+                      <wps:cNvSpPr txBox="1"/>
+                      <wps:spPr>
+                        <a:xfrm>
+                          <a:off x="0" y="0"/>
+                          <a:ext cx="948055" cy="276225"/>
+                        </a:xfrm>
+                        <a:prstGeom prst="rect">
+                          <a:avLst/>
+                        </a:prstGeom>
+                        <a:noFill/>
+                        <a:ln w="6350">
+                          <a:noFill/>
+                        </a:ln>
+                      </wps:spPr>
+                      <wps:txbx>
+                        <w:txbxContent>
+                          <w:p>
+                            <w:pPr>
+                              <w:jc w:val="center"/>
+                              <w:rPr>
+                                <w:b/>
+                                <w:color w:val="39A900"/>
+                                <w:sz w:val="20"/>
+                                <w:szCs w:val="20"/>
+                                <w:lang w:val="es-ES"/>
+                              </w:rPr>
+                            </w:pPr>
+                            <w:r>
+                              <w:rPr>
+                                <w:b/>
+                                <w:color w:val="39A900"/>
+                                <w:sz w:val="20"/>
+                                <w:szCs w:val="20"/>
+                                <w:lang w:val="es-ES"/>
+                              </w:rPr>
+                              <w:t xml:space="preserve">Nivel </w:t>
+                            </w:r>
+                            <w:r>
+                              <w:rPr>
+                                <w:b/>
+                                <w:color w:val="39A900"/>
+                                <w:sz w:val="20"/>
+                                <w:szCs w:val="20"/>
+                                <w:lang w:val="es-ES"/>
+                              </w:rPr>
+                              <w:t>3</w:t>
+                            </w:r>
+                            <w:r>
+                              <w:rPr>
+                                <w:b/>
+                                <w:color w:val="39A900"/>
+                                <w:sz w:val="20"/>
+                                <w:szCs w:val="20"/>
+                                <w:lang w:val="es-ES"/>
+                              </w:rPr>
+                              <w:t xml:space="preserve"> - </w:t>
+                            </w:r>
+                            <w:r>
+                              <w:rPr>
+                                <w:b/>
+                                <w:color w:val="39A900"/>
+                                <w:sz w:val="20"/>
+                                <w:szCs w:val="20"/>
+                                <w:lang w:val="es-ES"/>
+                              </w:rPr>
+                              <w:t>4</w:t>
+                            </w:r>
+                          </w:p>
+                          <w:p/>
+                        </w:txbxContent>
+                      </wps:txbx>
+                      <wps:bodyPr rot="0" spcFirstLastPara="0" vertOverflow="overflow" horzOverflow="overflow" vert="horz" wrap="square" lIns="91440" tIns="45720" rIns="91440" bIns="45720" numCol="1" spcCol="0" rtlCol="0" fromWordArt="0" anchor="ctr" anchorCtr="0" forceAA="0" compatLnSpc="1">
+                        <a:prstTxWarp prst="textNoShape">
+                          <a:avLst/>
+                        </a:prstTxWarp>
+                        <a:noAutofit/>
+                      </wps:bodyPr>
+                    </wps:wsp>
+                  </a:graphicData>
+                </a:graphic>
+                <wp14:sizeRelH relativeFrom="margin">
+                  <wp14:pctWidth>0</wp14:pctWidth>
+                </wp14:sizeRelH>
+                <wp14:sizeRelV relativeFrom="margin">
+                  <wp14:pctHeight>0</wp14:pctHeight>
+                </wp14:sizeRelV>
+              </wp:anchor>
+            </w:drawing>
+          </mc:Choice>
+          <mc:Fallback>
+            <w:pict>
+              <v:shape w14:anchorId="57D45734" id="Cuadro de texto 116" o:spid="_x0000_s1036" type="#_x0000_t202" style="position:absolute;margin-left:145.25pt;margin-top:17.5pt;width:74.65pt;height:21.75pt;z-index:251832320;visibility:visible;mso-wrap-style:square;mso-width-percent:0;mso-height-percent:0;mso-wrap-distance-left:9pt;mso-wrap-distance-top:0;mso-wrap-distance-right:9pt;mso-wrap-distance-bottom:0;mso-position-horizontal:absolute;mso-position-horizontal-relative:margin;mso-position-vertical:absolute;mso-position-vertical-relative:text;mso-width-percent:0;mso-height-percent:0;mso-width-relative:margin;mso-height-relative:margin;v-text-anchor:middle" o:gfxdata="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" filled="f" stroked="f" strokeweight=".5pt">
+                <v:textbox>
+                  <w:txbxContent>
+                    <w:p>
+                      <w:pPr>
+                        <w:jc w:val="center"/>
+                        <w:rPr>
+                          <w:b/>
+                          <w:color w:val="39A900"/>
+                          <w:sz w:val="20"/>
+                          <w:szCs w:val="20"/>
+                          <w:lang w:val="es-ES"/>
+                        </w:rPr>
+                      </w:pPr>
+                      <w:r>
+                        <w:rPr>
+                          <w:b/>
+                          <w:color w:val="39A900"/>
+                          <w:sz w:val="20"/>
+                          <w:szCs w:val="20"/>
+                          <w:lang w:val="es-ES"/>
+                        </w:rPr>
+                        <w:t xml:space="preserve">Nivel </w:t>
+                      </w:r>
+                      <w:r>
+                        <w:rPr>
+                          <w:b/>
+                          <w:color w:val="39A900"/>
+                          <w:sz w:val="20"/>
+                          <w:szCs w:val="20"/>
+                          <w:lang w:val="es-ES"/>
+                        </w:rPr>
+                        <w:t>3</w:t>
+                      </w:r>
+                      <w:r>
+                        <w:rPr>
+                          <w:b/>
+                          <w:color w:val="39A900"/>
+                          <w:sz w:val="20"/>
+                          <w:szCs w:val="20"/>
+                          <w:lang w:val="es-ES"/>
+                        </w:rPr>
+                        <w:t xml:space="preserve"> - </w:t>
+                      </w:r>
+                      <w:r>
+                        <w:rPr>
+                          <w:b/>
+                          <w:color w:val="39A900"/>
+                          <w:sz w:val="20"/>
+                          <w:szCs w:val="20"/>
+                          <w:lang w:val="es-ES"/>
+                        </w:rPr>
+                        <w:t>4</w:t>
+                      </w:r>
+                    </w:p>
+                    <w:p/>
+                  </w:txbxContent>
+                </v:textbox>
+                <w10:wrap anchorx="margin"/>
+              </v:shape>
+            </w:pict>
+          </mc:Fallback>
+        </mc:AlternateContent>
+      </w:r>
+      <w:r>
+        <w:rPr>
+          <w:color w:val="39A900"/>
+          <w:sz w:val="28"/>
+          <w:szCs w:val="28"/>
+          <w:lang w:val="es-ES"/>
+        </w:rPr>
+        <w:br w:type="page"/>
+      </w:r>
+      <w:bookmarkStart w:id="0" w:name="_GoBack"/>
+      <w:bookmarkEnd w:id="0"/>
+    </w:p>
+    <w:p>
+      <w:pPr>
+        <w:rPr>
+          <w:color w:val="39A900"/>
+          <w:sz w:val="28"/>
+          <w:szCs w:val="28"/>
+          <w:lang w:val="es-ES"/>
+        </w:rPr>
+      </w:pPr>
+      <w:r>
+        <w:rPr>
+          <w:color w:val="39A900"/>
+          <w:sz w:val="28"/>
+          <w:szCs w:val="28"/>
+          <w:lang w:val="es-ES"/>
+        </w:rPr>
         <w:lastRenderedPageBreak/>
         <w:t>Tamaño y posicionamiento de imágenes:</w:t>
+      </w:r>
+      <w:r>
+        <w:rPr>
+          <w:noProof/>
+        </w:rPr>
+        <w:t xml:space="preserve"> </w:t>
       </w:r>
     </w:p>
     <w:p>
@@ -5458,7 +7574,7 @@
                     <pic:cNvPicPr/>
                   </pic:nvPicPr>
                   <pic:blipFill>
-                    <a:blip r:embed="rId30" cstate="print">
+                    <a:blip r:embed="rId37" cstate="print">
                       <a:extLst>
                         <a:ext uri="{28A0092B-C50C-407E-A947-70E740481C1C}">
                           <a14:useLocalDpi xmlns:a14="http://schemas.microsoft.com/office/drawing/2010/main" val="0"/>
@@ -5763,7 +7879,7 @@
                     <pic:cNvPicPr/>
                   </pic:nvPicPr>
                   <pic:blipFill>
-                    <a:blip r:embed="rId31">
+                    <a:blip r:embed="rId38">
                       <a:extLst>
                         <a:ext uri="{28A0092B-C50C-407E-A947-70E740481C1C}">
                           <a14:useLocalDpi xmlns:a14="http://schemas.microsoft.com/office/drawing/2010/main" val="0"/>
@@ -5821,7 +7937,7 @@
                     <pic:cNvPicPr/>
                   </pic:nvPicPr>
                   <pic:blipFill>
-                    <a:blip r:embed="rId32">
+                    <a:blip r:embed="rId39">
                       <a:extLst>
                         <a:ext uri="{28A0092B-C50C-407E-A947-70E740481C1C}">
                           <a14:useLocalDpi xmlns:a14="http://schemas.microsoft.com/office/drawing/2010/main" val="0"/>
@@ -6048,7 +8164,7 @@
           </mc:Choice>
           <mc:Fallback>
             <w:pict>
-              <v:shape w14:anchorId="279739C2" id="Cuadro de texto 17" o:spid="_x0000_s1028" type="#_x0000_t202" style="position:absolute;margin-left:-43.45pt;margin-top:24.15pt;width:78.9pt;height:25.05pt;z-index:251665408;visibility:visible;mso-wrap-style:square;mso-width-percent:0;mso-height-percent:0;mso-wrap-distance-left:9pt;mso-wrap-distance-top:0;mso-wrap-distance-right:9pt;mso-wrap-distance-bottom:0;mso-position-horizontal:absolute;mso-position-horizontal-relative:text;mso-position-vertical:absolute;mso-position-vertical-relative:text;mso-width-percent:0;mso-height-percent:0;mso-width-relative:margin;mso-height-relative:margin;v-text-anchor:top" o:gfxdata="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" filled="f" stroked="f" strokeweight=".5pt">
+              <v:shape w14:anchorId="279739C2" id="Cuadro de texto 17" o:spid="_x0000_s1037" type="#_x0000_t202" style="position:absolute;margin-left:-43.45pt;margin-top:24.15pt;width:78.9pt;height:25.05pt;z-index:251665408;visibility:visible;mso-wrap-style:square;mso-width-percent:0;mso-height-percent:0;mso-wrap-distance-left:9pt;mso-wrap-distance-top:0;mso-wrap-distance-right:9pt;mso-wrap-distance-bottom:0;mso-position-horizontal:absolute;mso-position-horizontal-relative:text;mso-position-vertical:absolute;mso-position-vertical-relative:text;mso-width-percent:0;mso-height-percent:0;mso-width-relative:margin;mso-height-relative:margin;v-text-anchor:top" o:gfxdata="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" filled="f" stroked="f" strokeweight=".5pt">
                 <v:textbox>
                   <w:txbxContent>
                     <w:p>
@@ -6129,7 +8245,7 @@
                     <pic:cNvPicPr/>
                   </pic:nvPicPr>
                   <pic:blipFill>
-                    <a:blip r:embed="rId33" cstate="print">
+                    <a:blip r:embed="rId40" cstate="print">
                       <a:extLst>
                         <a:ext uri="{28A0092B-C50C-407E-A947-70E740481C1C}">
                           <a14:useLocalDpi xmlns:a14="http://schemas.microsoft.com/office/drawing/2010/main" val="0"/>
@@ -6192,7 +8308,7 @@
                     <pic:cNvPicPr/>
                   </pic:nvPicPr>
                   <pic:blipFill>
-                    <a:blip r:embed="rId34" cstate="print">
+                    <a:blip r:embed="rId41" cstate="print">
                       <a:extLst>
                         <a:ext uri="{28A0092B-C50C-407E-A947-70E740481C1C}">
                           <a14:useLocalDpi xmlns:a14="http://schemas.microsoft.com/office/drawing/2010/main" val="0"/>
@@ -6256,7 +8372,7 @@
                     <pic:cNvPicPr/>
                   </pic:nvPicPr>
                   <pic:blipFill>
-                    <a:blip r:embed="rId35" cstate="print">
+                    <a:blip r:embed="rId42" cstate="print">
                       <a:extLst>
                         <a:ext uri="{28A0092B-C50C-407E-A947-70E740481C1C}">
                           <a14:useLocalDpi xmlns:a14="http://schemas.microsoft.com/office/drawing/2010/main" val="0"/>
@@ -6451,7 +8567,7 @@
                     <pic:cNvPicPr/>
                   </pic:nvPicPr>
                   <pic:blipFill>
-                    <a:blip r:embed="rId36">
+                    <a:blip r:embed="rId43">
                       <a:extLst>
                         <a:ext uri="{28A0092B-C50C-407E-A947-70E740481C1C}">
                           <a14:useLocalDpi xmlns:a14="http://schemas.microsoft.com/office/drawing/2010/main" val="0"/>
@@ -6862,7 +8978,7 @@
           </mc:Choice>
           <mc:Fallback>
             <w:pict>
-              <v:shape w14:anchorId="1FE2C969" id="Cuadro de texto 39" o:spid="_x0000_s1029" type="#_x0000_t202" style="position:absolute;margin-left:47.7pt;margin-top:8.9pt;width:93pt;height:23.25pt;z-index:251697152;visibility:visible;mso-wrap-style:square;mso-width-percent:0;mso-height-percent:0;mso-wrap-distance-left:9pt;mso-wrap-distance-top:0;mso-wrap-distance-right:9pt;mso-wrap-distance-bottom:0;mso-position-horizontal:absolute;mso-position-horizontal-relative:margin;mso-position-vertical:absolute;mso-position-vertical-relative:text;mso-width-percent:0;mso-height-percent:0;mso-width-relative:margin;mso-height-relative:margin;v-text-anchor:top" o:gfxdata="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" filled="f" stroked="f" strokeweight=".5pt">
+              <v:shape w14:anchorId="1FE2C969" id="Cuadro de texto 39" o:spid="_x0000_s1038" type="#_x0000_t202" style="position:absolute;margin-left:47.7pt;margin-top:8.9pt;width:93pt;height:23.25pt;z-index:251697152;visibility:visible;mso-wrap-style:square;mso-width-percent:0;mso-height-percent:0;mso-wrap-distance-left:9pt;mso-wrap-distance-top:0;mso-wrap-distance-right:9pt;mso-wrap-distance-bottom:0;mso-position-horizontal:absolute;mso-position-horizontal-relative:margin;mso-position-vertical:absolute;mso-position-vertical-relative:text;mso-width-percent:0;mso-height-percent:0;mso-width-relative:margin;mso-height-relative:margin;v-text-anchor:top" o:gfxdata="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" filled="f" stroked="f" strokeweight=".5pt">
                 <v:textbox>
                   <w:txbxContent>
                     <w:p>
@@ -6991,7 +9107,7 @@
           </mc:Choice>
           <mc:Fallback>
             <w:pict>
-              <v:shape w14:anchorId="710C9EED" id="Cuadro de texto 37" o:spid="_x0000_s1030" type="#_x0000_t202" style="position:absolute;margin-left:290.7pt;margin-top:13.55pt;width:101pt;height:39.25pt;z-index:251693056;visibility:visible;mso-wrap-style:square;mso-width-percent:0;mso-height-percent:0;mso-wrap-distance-left:9pt;mso-wrap-distance-top:0;mso-wrap-distance-right:9pt;mso-wrap-distance-bottom:0;mso-position-horizontal:absolute;mso-position-horizontal-relative:text;mso-position-vertical:absolute;mso-position-vertical-relative:text;mso-width-percent:0;mso-height-percent:0;mso-width-relative:margin;mso-height-relative:margin;v-text-anchor:top" o:gfxdata="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" filled="f" stroked="f" strokeweight=".5pt">
+              <v:shape w14:anchorId="710C9EED" id="Cuadro de texto 37" o:spid="_x0000_s1039" type="#_x0000_t202" style="position:absolute;margin-left:290.7pt;margin-top:13.55pt;width:101pt;height:39.25pt;z-index:251693056;visibility:visible;mso-wrap-style:square;mso-width-percent:0;mso-height-percent:0;mso-wrap-distance-left:9pt;mso-wrap-distance-top:0;mso-wrap-distance-right:9pt;mso-wrap-distance-bottom:0;mso-position-horizontal:absolute;mso-position-horizontal-relative:text;mso-position-vertical:absolute;mso-position-vertical-relative:text;mso-width-percent:0;mso-height-percent:0;mso-width-relative:margin;mso-height-relative:margin;v-text-anchor:top" o:gfxdata="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" filled="f" stroked="f" strokeweight=".5pt">
                 <v:textbox>
                   <w:txbxContent>
                     <w:p>
@@ -7257,7 +9373,7 @@
                     <pic:cNvPicPr/>
                   </pic:nvPicPr>
                   <pic:blipFill>
-                    <a:blip r:embed="rId37" cstate="print">
+                    <a:blip r:embed="rId44" cstate="print">
                       <a:extLst>
                         <a:ext uri="{28A0092B-C50C-407E-A947-70E740481C1C}">
                           <a14:useLocalDpi xmlns:a14="http://schemas.microsoft.com/office/drawing/2010/main" val="0"/>
@@ -7320,7 +9436,7 @@
                     <pic:cNvPicPr/>
                   </pic:nvPicPr>
                   <pic:blipFill>
-                    <a:blip r:embed="rId38" cstate="print">
+                    <a:blip r:embed="rId45" cstate="print">
                       <a:extLst>
                         <a:ext uri="{28A0092B-C50C-407E-A947-70E740481C1C}">
                           <a14:useLocalDpi xmlns:a14="http://schemas.microsoft.com/office/drawing/2010/main" val="0"/>
@@ -7383,7 +9499,7 @@
                     <pic:cNvPicPr/>
                   </pic:nvPicPr>
                   <pic:blipFill>
-                    <a:blip r:embed="rId39">
+                    <a:blip r:embed="rId46">
                       <a:extLst>
                         <a:ext uri="{28A0092B-C50C-407E-A947-70E740481C1C}">
                           <a14:useLocalDpi xmlns:a14="http://schemas.microsoft.com/office/drawing/2010/main" val="0"/>
@@ -7716,7 +9832,7 @@
           </mc:Choice>
           <mc:Fallback>
             <w:pict>
-              <v:shape w14:anchorId="6B2AD840" id="Cuadro de texto 50" o:spid="_x0000_s1031" type="#_x0000_t202" style="position:absolute;margin-left:232.2pt;margin-top:22.1pt;width:93pt;height:23.25pt;z-index:251720704;visibility:visible;mso-wrap-style:square;mso-width-percent:0;mso-height-percent:0;mso-wrap-distance-left:9pt;mso-wrap-distance-top:0;mso-wrap-distance-right:9pt;mso-wrap-distance-bottom:0;mso-position-horizontal:absolute;mso-position-horizontal-relative:margin;mso-position-vertical:absolute;mso-position-vertical-relative:text;mso-width-percent:0;mso-height-percent:0;mso-width-relative:margin;mso-height-relative:margin;v-text-anchor:top" o:gfxdata="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" filled="f" stroked="f" strokeweight=".5pt">
+              <v:shape w14:anchorId="6B2AD840" id="Cuadro de texto 50" o:spid="_x0000_s1040" type="#_x0000_t202" style="position:absolute;margin-left:232.2pt;margin-top:22.1pt;width:93pt;height:23.25pt;z-index:251720704;visibility:visible;mso-wrap-style:square;mso-width-percent:0;mso-height-percent:0;mso-wrap-distance-left:9pt;mso-wrap-distance-top:0;mso-wrap-distance-right:9pt;mso-wrap-distance-bottom:0;mso-position-horizontal:absolute;mso-position-horizontal-relative:margin;mso-position-vertical:absolute;mso-position-vertical-relative:text;mso-width-percent:0;mso-height-percent:0;mso-width-relative:margin;mso-height-relative:margin;v-text-anchor:top" o:gfxdata="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" filled="f" stroked="f" strokeweight=".5pt">
                 <v:textbox>
                   <w:txbxContent>
                     <w:p>
@@ -7834,7 +9950,7 @@
           </mc:Choice>
           <mc:Fallback>
             <w:pict>
-              <v:shape w14:anchorId="7F362290" id="Cuadro de texto 49" o:spid="_x0000_s1032" type="#_x0000_t202" style="position:absolute;margin-left:382.95pt;margin-top:25.85pt;width:93pt;height:23.25pt;z-index:251718656;visibility:visible;mso-wrap-style:square;mso-width-percent:0;mso-height-percent:0;mso-wrap-distance-left:9pt;mso-wrap-distance-top:0;mso-wrap-distance-right:9pt;mso-wrap-distance-bottom:0;mso-position-horizontal:absolute;mso-position-horizontal-relative:margin;mso-position-vertical:absolute;mso-position-vertical-relative:text;mso-width-percent:0;mso-height-percent:0;mso-width-relative:margin;mso-height-relative:margin;v-text-anchor:top" o:gfxdata="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" filled="f" stroked="f" strokeweight=".5pt">
+              <v:shape w14:anchorId="7F362290" id="Cuadro de texto 49" o:spid="_x0000_s1041" type="#_x0000_t202" style="position:absolute;margin-left:382.95pt;margin-top:25.85pt;width:93pt;height:23.25pt;z-index:251718656;visibility:visible;mso-wrap-style:square;mso-width-percent:0;mso-height-percent:0;mso-wrap-distance-left:9pt;mso-wrap-distance-top:0;mso-wrap-distance-right:9pt;mso-wrap-distance-bottom:0;mso-position-horizontal:absolute;mso-position-horizontal-relative:margin;mso-position-vertical:absolute;mso-position-vertical-relative:text;mso-width-percent:0;mso-height-percent:0;mso-width-relative:margin;mso-height-relative:margin;v-text-anchor:top" o:gfxdata="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" filled="f" stroked="f" strokeweight=".5pt">
                 <v:textbox>
                   <w:txbxContent>
                     <w:p>
@@ -8033,7 +10149,7 @@
           </mc:Choice>
           <mc:Fallback>
             <w:pict>
-              <v:shape w14:anchorId="2714806E" id="Cuadro de texto 40" o:spid="_x0000_s1033" type="#_x0000_t202" style="position:absolute;margin-left:42.75pt;margin-top:10.45pt;width:78.9pt;height:25.05pt;z-index:251712512;visibility:visible;mso-wrap-style:square;mso-width-percent:0;mso-height-percent:0;mso-wrap-distance-left:9pt;mso-wrap-distance-top:0;mso-wrap-distance-right:9pt;mso-wrap-distance-bottom:0;mso-position-horizontal:absolute;mso-position-horizontal-relative:text;mso-position-vertical:absolute;mso-position-vertical-relative:text;mso-width-percent:0;mso-height-percent:0;mso-width-relative:margin;mso-height-relative:margin;v-text-anchor:top" o:gfxdata="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" filled="f" stroked="f" strokeweight=".5pt">
+              <v:shape w14:anchorId="2714806E" id="Cuadro de texto 40" o:spid="_x0000_s1042" type="#_x0000_t202" style="position:absolute;margin-left:42.75pt;margin-top:10.45pt;width:78.9pt;height:25.05pt;z-index:251712512;visibility:visible;mso-wrap-style:square;mso-width-percent:0;mso-height-percent:0;mso-wrap-distance-left:9pt;mso-wrap-distance-top:0;mso-wrap-distance-right:9pt;mso-wrap-distance-bottom:0;mso-position-horizontal:absolute;mso-position-horizontal-relative:text;mso-position-vertical:absolute;mso-position-vertical-relative:text;mso-width-percent:0;mso-height-percent:0;mso-width-relative:margin;mso-height-relative:margin;v-text-anchor:top" o:gfxdata="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" filled="f" stroked="f" strokeweight=".5pt">
                 <v:textbox>
                   <w:txbxContent>
                     <w:p>
@@ -8207,7 +10323,7 @@
                     <pic:cNvPicPr/>
                   </pic:nvPicPr>
                   <pic:blipFill>
-                    <a:blip r:embed="rId40">
+                    <a:blip r:embed="rId47">
                       <a:extLst>
                         <a:ext uri="{28A0092B-C50C-407E-A947-70E740481C1C}">
                           <a14:useLocalDpi xmlns:a14="http://schemas.microsoft.com/office/drawing/2010/main" val="0"/>
@@ -8331,7 +10447,7 @@
                     <pic:cNvPicPr/>
                   </pic:nvPicPr>
                   <pic:blipFill>
-                    <a:blip r:embed="rId41">
+                    <a:blip r:embed="rId48">
                       <a:extLst>
                         <a:ext uri="{28A0092B-C50C-407E-A947-70E740481C1C}">
                           <a14:useLocalDpi xmlns:a14="http://schemas.microsoft.com/office/drawing/2010/main" val="0"/>
@@ -8724,7 +10840,7 @@
                     <pic:cNvPicPr/>
                   </pic:nvPicPr>
                   <pic:blipFill>
-                    <a:blip r:embed="rId42"/>
+                    <a:blip r:embed="rId49"/>
                     <a:stretch>
                       <a:fillRect/>
                     </a:stretch>
@@ -8791,7 +10907,7 @@
                     <pic:cNvPicPr/>
                   </pic:nvPicPr>
                   <pic:blipFill>
-                    <a:blip r:embed="rId43"/>
+                    <a:blip r:embed="rId50"/>
                     <a:stretch>
                       <a:fillRect/>
                     </a:stretch>
@@ -8932,7 +11048,7 @@
                     <pic:cNvPicPr/>
                   </pic:nvPicPr>
                   <pic:blipFill>
-                    <a:blip r:embed="rId44" cstate="print">
+                    <a:blip r:embed="rId51" cstate="print">
                       <a:extLst>
                         <a:ext uri="{28A0092B-C50C-407E-A947-70E740481C1C}">
                           <a14:useLocalDpi xmlns:a14="http://schemas.microsoft.com/office/drawing/2010/main" val="0"/>
@@ -8995,7 +11111,7 @@
                     <pic:cNvPicPr/>
                   </pic:nvPicPr>
                   <pic:blipFill>
-                    <a:blip r:embed="rId45" cstate="print">
+                    <a:blip r:embed="rId52" cstate="print">
                       <a:extLst>
                         <a:ext uri="{28A0092B-C50C-407E-A947-70E740481C1C}">
                           <a14:useLocalDpi xmlns:a14="http://schemas.microsoft.com/office/drawing/2010/main" val="0"/>
@@ -9068,7 +11184,7 @@
                     <pic:cNvPicPr/>
                   </pic:nvPicPr>
                   <pic:blipFill>
-                    <a:blip r:embed="rId46">
+                    <a:blip r:embed="rId53">
                       <a:extLst>
                         <a:ext uri="{28A0092B-C50C-407E-A947-70E740481C1C}">
                           <a14:useLocalDpi xmlns:a14="http://schemas.microsoft.com/office/drawing/2010/main" val="0"/>
@@ -9219,7 +11335,7 @@
                     <pic:cNvPicPr/>
                   </pic:nvPicPr>
                   <pic:blipFill>
-                    <a:blip r:embed="rId47" cstate="print">
+                    <a:blip r:embed="rId54" cstate="print">
                       <a:extLst>
                         <a:ext uri="{28A0092B-C50C-407E-A947-70E740481C1C}">
                           <a14:useLocalDpi xmlns:a14="http://schemas.microsoft.com/office/drawing/2010/main" val="0"/>
@@ -9370,7 +11486,7 @@
                     <pic:cNvPicPr/>
                   </pic:nvPicPr>
                   <pic:blipFill>
-                    <a:blip r:embed="rId48" cstate="print">
+                    <a:blip r:embed="rId55" cstate="print">
                       <a:extLst>
                         <a:ext uri="{28A0092B-C50C-407E-A947-70E740481C1C}">
                           <a14:useLocalDpi xmlns:a14="http://schemas.microsoft.com/office/drawing/2010/main" val="0"/>
@@ -9521,7 +11637,7 @@
                     <pic:cNvPicPr/>
                   </pic:nvPicPr>
                   <pic:blipFill>
-                    <a:blip r:embed="rId49" cstate="print">
+                    <a:blip r:embed="rId56" cstate="print">
                       <a:extLst>
                         <a:ext uri="{28A0092B-C50C-407E-A947-70E740481C1C}">
                           <a14:useLocalDpi xmlns:a14="http://schemas.microsoft.com/office/drawing/2010/main" val="0"/>
@@ -9662,7 +11778,7 @@
                     <pic:cNvPicPr/>
                   </pic:nvPicPr>
                   <pic:blipFill>
-                    <a:blip r:embed="rId50" cstate="print">
+                    <a:blip r:embed="rId57" cstate="print">
                       <a:extLst>
                         <a:ext uri="{28A0092B-C50C-407E-A947-70E740481C1C}">
                           <a14:useLocalDpi xmlns:a14="http://schemas.microsoft.com/office/drawing/2010/main" val="0"/>
@@ -9725,7 +11841,7 @@
                     <pic:cNvPicPr/>
                   </pic:nvPicPr>
                   <pic:blipFill>
-                    <a:blip r:embed="rId51" cstate="print">
+                    <a:blip r:embed="rId58" cstate="print">
                       <a:extLst>
                         <a:ext uri="{28A0092B-C50C-407E-A947-70E740481C1C}">
                           <a14:useLocalDpi xmlns:a14="http://schemas.microsoft.com/office/drawing/2010/main" val="0"/>
@@ -9788,7 +11904,7 @@
                     <pic:cNvPicPr/>
                   </pic:nvPicPr>
                   <pic:blipFill rotWithShape="1">
-                    <a:blip r:embed="rId52" cstate="print">
+                    <a:blip r:embed="rId59" cstate="print">
                       <a:extLst>
                         <a:ext uri="{28A0092B-C50C-407E-A947-70E740481C1C}">
                           <a14:useLocalDpi xmlns:a14="http://schemas.microsoft.com/office/drawing/2010/main" val="0"/>
@@ -9858,7 +11974,7 @@
                     <pic:cNvPicPr/>
                   </pic:nvPicPr>
                   <pic:blipFill>
-                    <a:blip r:embed="rId53" cstate="print">
+                    <a:blip r:embed="rId60" cstate="print">
                       <a:extLst>
                         <a:ext uri="{28A0092B-C50C-407E-A947-70E740481C1C}">
                           <a14:useLocalDpi xmlns:a14="http://schemas.microsoft.com/office/drawing/2010/main" val="0"/>
@@ -10333,7 +12449,7 @@
                     <pic:cNvPicPr/>
                   </pic:nvPicPr>
                   <pic:blipFill>
-                    <a:blip r:embed="rId54"/>
+                    <a:blip r:embed="rId61"/>
                     <a:stretch>
                       <a:fillRect/>
                     </a:stretch>
@@ -10777,7 +12893,7 @@
                     <pic:cNvPicPr/>
                   </pic:nvPicPr>
                   <pic:blipFill>
-                    <a:blip r:embed="rId55"/>
+                    <a:blip r:embed="rId62"/>
                     <a:stretch>
                       <a:fillRect/>
                     </a:stretch>
@@ -11452,7 +13568,7 @@
   <w:style w:type="paragraph" w:default="1" w:styleId="Normal">
     <w:name w:val="Normal"/>
     <w:qFormat/>
-    <w:rsid w:val="00EA08BE"/>
+    <w:rsid w:val="00106FE0"/>
   </w:style>
   <w:style w:type="paragraph" w:styleId="Ttulo2">
     <w:name w:val="heading 2"/>

</xml_diff>

<commit_message>
menu fijo pt 1
</commit_message>
<xml_diff>
--- a/documentacion - BLOG DEL CENTRO AGROTURISTICO.docx
+++ b/documentacion - BLOG DEL CENTRO AGROTURISTICO.docx
@@ -5431,7 +5431,7 @@
           <w:szCs w:val="24"/>
           <w:lang w:val="es-ES"/>
         </w:rPr>
-        <w:t>C</w:t>
+        <w:t xml:space="preserve"> </w:t>
       </w:r>
       <w:r>
         <w:rPr>
@@ -5440,24 +5440,49 @@
           <w:szCs w:val="24"/>
           <w:lang w:val="es-ES"/>
         </w:rPr>
-        <w:t>olor automático de títulos</w:t>
-      </w:r>
-      <w:r>
-        <w:rPr>
-          <w:b/>
-          <w:sz w:val="24"/>
-          <w:szCs w:val="24"/>
-          <w:lang w:val="es-ES"/>
-        </w:rPr>
-        <w:t xml:space="preserve">: </w:t>
-      </w:r>
-      <w:r>
-        <w:rPr>
-          <w:sz w:val="24"/>
-          <w:szCs w:val="24"/>
-          <w:lang w:val="es-ES"/>
-        </w:rPr>
-        <w:t xml:space="preserve">para ahorrar y dejar que el blog ponga un color </w:t>
+        <w:t xml:space="preserve">Color automático de títulos: </w:t>
+      </w:r>
+      <w:r>
+        <w:rPr>
+          <w:sz w:val="24"/>
+          <w:szCs w:val="24"/>
+          <w:lang w:val="es-ES"/>
+        </w:rPr>
+        <w:t>para ahorrar</w:t>
+      </w:r>
+      <w:r>
+        <w:rPr>
+          <w:sz w:val="24"/>
+          <w:szCs w:val="24"/>
+          <w:lang w:val="es-ES"/>
+        </w:rPr>
+        <w:t xml:space="preserve"> </w:t>
+      </w:r>
+      <w:bookmarkStart w:id="0" w:name="_GoBack"/>
+      <w:r>
+        <w:rPr>
+          <w:sz w:val="24"/>
+          <w:szCs w:val="24"/>
+          <w:lang w:val="es-ES"/>
+        </w:rPr>
+        <w:t>tiempo</w:t>
+      </w:r>
+      <w:r>
+        <w:rPr>
+          <w:sz w:val="24"/>
+          <w:szCs w:val="24"/>
+          <w:lang w:val="es-ES"/>
+        </w:rPr>
+        <w:t xml:space="preserve"> </w:t>
+      </w:r>
+      <w:bookmarkEnd w:id="0"/>
+      <w:r>
+        <w:rPr>
+          <w:sz w:val="24"/>
+          <w:szCs w:val="24"/>
+          <w:lang w:val="es-ES"/>
+        </w:rPr>
+        <w:t xml:space="preserve">y dejar que el blog ponga un color </w:t>
       </w:r>
       <w:r>
         <w:rPr>
@@ -5645,6 +5670,7 @@
       </w:r>
       <w:r>
         <w:rPr>
+          <w:noProof/>
           <w:color w:val="39A900"/>
           <w:sz w:val="28"/>
           <w:szCs w:val="28"/>
@@ -5708,6 +5734,7 @@
       </w:r>
       <w:r>
         <w:rPr>
+          <w:noProof/>
           <w:color w:val="39A900"/>
           <w:sz w:val="28"/>
           <w:szCs w:val="28"/>
@@ -5910,6 +5937,7 @@
       </w:r>
       <w:r>
         <w:rPr>
+          <w:noProof/>
           <w:color w:val="39A900"/>
           <w:sz w:val="28"/>
           <w:szCs w:val="28"/>
@@ -6439,6 +6467,7 @@
       </w:r>
       <w:r>
         <w:rPr>
+          <w:noProof/>
           <w:color w:val="39A900"/>
           <w:sz w:val="28"/>
           <w:szCs w:val="28"/>
@@ -6640,6 +6669,7 @@
       </w:r>
       <w:r>
         <w:rPr>
+          <w:noProof/>
           <w:color w:val="39A900"/>
           <w:sz w:val="28"/>
           <w:szCs w:val="28"/>
@@ -7084,6 +7114,7 @@
       </w:r>
       <w:r>
         <w:rPr>
+          <w:noProof/>
           <w:color w:val="39A900"/>
           <w:sz w:val="28"/>
           <w:szCs w:val="28"/>
@@ -7164,6 +7195,7 @@
       </w:pPr>
       <w:r>
         <w:rPr>
+          <w:noProof/>
           <w:color w:val="39A900"/>
           <w:sz w:val="28"/>
           <w:szCs w:val="28"/>
@@ -7227,6 +7259,7 @@
       </w:r>
       <w:r>
         <w:rPr>
+          <w:noProof/>
           <w:color w:val="39A900"/>
           <w:sz w:val="28"/>
           <w:szCs w:val="28"/>
@@ -7317,6 +7350,7 @@
       </w:r>
       <w:r>
         <w:rPr>
+          <w:noProof/>
           <w:color w:val="39A900"/>
           <w:sz w:val="28"/>
           <w:szCs w:val="28"/>
@@ -7376,37 +7410,7 @@
                                 <w:szCs w:val="20"/>
                                 <w:lang w:val="es-ES"/>
                               </w:rPr>
-                              <w:t xml:space="preserve">Nivel </w:t>
-                            </w:r>
-                            <w:r>
-                              <w:rPr>
-                                <w:b/>
-                                <w:color w:val="39A900"/>
-                                <w:sz w:val="20"/>
-                                <w:szCs w:val="20"/>
-                                <w:lang w:val="es-ES"/>
-                              </w:rPr>
-                              <w:t>3</w:t>
-                            </w:r>
-                            <w:r>
-                              <w:rPr>
-                                <w:b/>
-                                <w:color w:val="39A900"/>
-                                <w:sz w:val="20"/>
-                                <w:szCs w:val="20"/>
-                                <w:lang w:val="es-ES"/>
-                              </w:rPr>
-                              <w:t xml:space="preserve"> - </w:t>
-                            </w:r>
-                            <w:r>
-                              <w:rPr>
-                                <w:b/>
-                                <w:color w:val="39A900"/>
-                                <w:sz w:val="20"/>
-                                <w:szCs w:val="20"/>
-                                <w:lang w:val="es-ES"/>
-                              </w:rPr>
-                              <w:t>4</w:t>
+                              <w:t>Nivel 3 - 4</w:t>
                             </w:r>
                           </w:p>
                           <w:p/>
@@ -7505,8 +7509,6 @@
         </w:rPr>
         <w:br w:type="page"/>
       </w:r>
-      <w:bookmarkStart w:id="0" w:name="_GoBack"/>
-      <w:bookmarkEnd w:id="0"/>
     </w:p>
     <w:p>
       <w:pPr>

</xml_diff>